<commit_message>
Document:update risk analysis document
</commit_message>
<xml_diff>
--- a/Doc/迭代一/风险分析和解决.docx
+++ b/Doc/迭代一/风险分析和解决.docx
@@ -1,31 +1,845 @@
 
 <file path=word/document.xml><?xml version="1.0" encoding="utf-8"?>
-<w:document xmlns:wpc="http://schemas.microsoft.com/office/word/2010/wordprocessingCanvas" xmlns:mc="http://schemas.openxmlformats.org/markup-compatibility/2006" xmlns:o="urn:schemas-microsoft-com:office:office" xmlns:r="http://schemas.openxmlformats.org/officeDocument/2006/relationships" xmlns:m="http://schemas.openxmlformats.org/officeDocument/2006/math" xmlns:v="urn:schemas-microsoft-com:vml" xmlns:wp14="http://schemas.microsoft.com/office/word/2010/wordprocessingDrawing" xmlns:wp="http://schemas.openxmlformats.org/drawingml/2006/wordprocessingDrawing" xmlns:w10="urn:schemas-microsoft-com:office:word" xmlns:w="http://schemas.openxmlformats.org/wordprocessingml/2006/main" xmlns:w14="http://schemas.microsoft.com/office/word/2010/wordml" xmlns:w15="http://schemas.microsoft.com/office/word/2012/wordml" xmlns:wpg="http://schemas.microsoft.com/office/word/2010/wordprocessingGroup" xmlns:wpi="http://schemas.microsoft.com/office/word/2010/wordprocessingInk" xmlns:wne="http://schemas.microsoft.com/office/word/2006/wordml" xmlns:wps="http://schemas.microsoft.com/office/word/2010/wordprocessingShape" mc:Ignorable="w14 w15 wp14">
+<w:document xmlns:wpc="http://schemas.microsoft.com/office/word/2010/wordprocessingCanvas" xmlns:cx="http://schemas.microsoft.com/office/drawing/2014/chartex" xmlns:mc="http://schemas.openxmlformats.org/markup-compatibility/2006" xmlns:o="urn:schemas-microsoft-com:office:office" xmlns:r="http://schemas.openxmlformats.org/officeDocument/2006/relationships" xmlns:m="http://schemas.openxmlformats.org/officeDocument/2006/math" xmlns:v="urn:schemas-microsoft-com:vml" xmlns:wp14="http://schemas.microsoft.com/office/word/2010/wordprocessingDrawing" xmlns:wp="http://schemas.openxmlformats.org/drawingml/2006/wordprocessingDrawing" xmlns:w10="urn:schemas-microsoft-com:office:word" xmlns:w="http://schemas.openxmlformats.org/wordprocessingml/2006/main" xmlns:w14="http://schemas.microsoft.com/office/word/2010/wordml" xmlns:w15="http://schemas.microsoft.com/office/word/2012/wordml" xmlns:w16se="http://schemas.microsoft.com/office/word/2015/wordml/symex" xmlns:wpg="http://schemas.microsoft.com/office/word/2010/wordprocessingGroup" xmlns:wpi="http://schemas.microsoft.com/office/word/2010/wordprocessingInk" xmlns:wne="http://schemas.microsoft.com/office/word/2006/wordml" xmlns:wps="http://schemas.microsoft.com/office/word/2010/wordprocessingShape" mc:Ignorable="w14 w15 w16se wp14">
   <w:body>
-    <w:p>
-      <w:pPr>
+    <w:sdt>
+      <w:sdtPr>
+        <w:rPr>
+          <w:color w:val="5B9BD5" w:themeColor="accent1"/>
+          <w:kern w:val="2"/>
+          <w:sz w:val="21"/>
+        </w:rPr>
+        <w:id w:val="1539013192"/>
+        <w:docPartObj>
+          <w:docPartGallery w:val="Cover Pages"/>
+          <w:docPartUnique/>
+        </w:docPartObj>
+      </w:sdtPr>
+      <w:sdtEndPr>
         <w:rPr>
           <w:b/>
+          <w:color w:val="auto"/>
           <w:sz w:val="32"/>
           <w:szCs w:val="32"/>
         </w:rPr>
+      </w:sdtEndPr>
+      <w:sdtContent>
+        <w:p>
+          <w:pPr>
+            <w:pStyle w:val="a4"/>
+            <w:spacing w:before="1540" w:after="240"/>
+            <w:jc w:val="center"/>
+            <w:rPr>
+              <w:color w:val="5B9BD5" w:themeColor="accent1"/>
+            </w:rPr>
+          </w:pPr>
+          <w:r>
+            <w:rPr>
+              <w:noProof/>
+              <w:color w:val="5B9BD5" w:themeColor="accent1"/>
+            </w:rPr>
+            <w:drawing>
+              <wp:inline distT="0" distB="0" distL="0" distR="0">
+                <wp:extent cx="1417320" cy="750898"/>
+                <wp:effectExtent l="0" t="0" r="0" b="0"/>
+                <wp:docPr id="143" name="图片 143"/>
+                <wp:cNvGraphicFramePr>
+                  <a:graphicFrameLocks xmlns:a="http://schemas.openxmlformats.org/drawingml/2006/main" noChangeAspect="1"/>
+                </wp:cNvGraphicFramePr>
+                <a:graphic xmlns:a="http://schemas.openxmlformats.org/drawingml/2006/main">
+                  <a:graphicData uri="http://schemas.openxmlformats.org/drawingml/2006/picture">
+                    <pic:pic xmlns:pic="http://schemas.openxmlformats.org/drawingml/2006/picture">
+                      <pic:nvPicPr>
+                        <pic:cNvPr id="3" name="t55.png"/>
+                        <pic:cNvPicPr/>
+                      </pic:nvPicPr>
+                      <pic:blipFill>
+                        <a:blip r:embed="rId8" cstate="print">
+                          <a:duotone>
+                            <a:schemeClr val="accent1">
+                              <a:shade val="45000"/>
+                              <a:satMod val="135000"/>
+                            </a:schemeClr>
+                            <a:prstClr val="white"/>
+                          </a:duotone>
+                          <a:extLst>
+                            <a:ext uri="{28A0092B-C50C-407E-A947-70E740481C1C}">
+                              <a14:useLocalDpi xmlns:a14="http://schemas.microsoft.com/office/drawing/2010/main" val="0"/>
+                            </a:ext>
+                          </a:extLst>
+                        </a:blip>
+                        <a:stretch>
+                          <a:fillRect/>
+                        </a:stretch>
+                      </pic:blipFill>
+                      <pic:spPr>
+                        <a:xfrm>
+                          <a:off x="0" y="0"/>
+                          <a:ext cx="1417320" cy="750898"/>
+                        </a:xfrm>
+                        <a:prstGeom prst="rect">
+                          <a:avLst/>
+                        </a:prstGeom>
+                        <a:noFill/>
+                        <a:ln>
+                          <a:noFill/>
+                        </a:ln>
+                      </pic:spPr>
+                    </pic:pic>
+                  </a:graphicData>
+                </a:graphic>
+              </wp:inline>
+            </w:drawing>
+          </w:r>
+        </w:p>
+        <w:sdt>
+          <w:sdtPr>
+            <w:rPr>
+              <w:rFonts w:asciiTheme="majorHAnsi" w:eastAsiaTheme="majorEastAsia" w:hAnsiTheme="majorHAnsi" w:cstheme="majorBidi" w:hint="eastAsia"/>
+              <w:caps/>
+              <w:color w:val="5B9BD5" w:themeColor="accent1"/>
+              <w:sz w:val="72"/>
+              <w:szCs w:val="72"/>
+            </w:rPr>
+            <w:alias w:val="标题"/>
+            <w:tag w:val=""/>
+            <w:id w:val="1735040861"/>
+            <w:placeholder>
+              <w:docPart w:val="6329E23C4205412CA428DB7E6380F47E"/>
+            </w:placeholder>
+            <w:dataBinding w:prefixMappings="xmlns:ns0='http://purl.org/dc/elements/1.1/' xmlns:ns1='http://schemas.openxmlformats.org/package/2006/metadata/core-properties' " w:xpath="/ns1:coreProperties[1]/ns0:title[1]" w:storeItemID="{6C3C8BC8-F283-45AE-878A-BAB7291924A1}"/>
+            <w:text/>
+          </w:sdtPr>
+          <w:sdtEndPr>
+            <w:rPr>
+              <w:sz w:val="80"/>
+              <w:szCs w:val="80"/>
+            </w:rPr>
+          </w:sdtEndPr>
+          <w:sdtContent>
+            <w:p>
+              <w:pPr>
+                <w:pStyle w:val="a4"/>
+                <w:pBdr>
+                  <w:top w:val="single" w:sz="6" w:space="6" w:color="5B9BD5" w:themeColor="accent1"/>
+                  <w:bottom w:val="single" w:sz="6" w:space="6" w:color="5B9BD5" w:themeColor="accent1"/>
+                </w:pBdr>
+                <w:spacing w:after="240"/>
+                <w:jc w:val="center"/>
+                <w:rPr>
+                  <w:rFonts w:asciiTheme="majorHAnsi" w:eastAsiaTheme="majorEastAsia" w:hAnsiTheme="majorHAnsi" w:cstheme="majorBidi"/>
+                  <w:caps/>
+                  <w:color w:val="5B9BD5" w:themeColor="accent1"/>
+                  <w:sz w:val="80"/>
+                  <w:szCs w:val="80"/>
+                </w:rPr>
+              </w:pPr>
+              <w:r>
+                <w:rPr>
+                  <w:rFonts w:asciiTheme="majorHAnsi" w:eastAsiaTheme="majorEastAsia" w:hAnsiTheme="majorHAnsi" w:cstheme="majorBidi" w:hint="eastAsia"/>
+                  <w:caps/>
+                  <w:color w:val="5B9BD5" w:themeColor="accent1"/>
+                  <w:sz w:val="72"/>
+                  <w:szCs w:val="72"/>
+                </w:rPr>
+                <w:t>迭代</w:t>
+              </w:r>
+              <w:proofErr w:type="gramStart"/>
+              <w:r>
+                <w:rPr>
+                  <w:rFonts w:asciiTheme="majorHAnsi" w:eastAsiaTheme="majorEastAsia" w:hAnsiTheme="majorHAnsi" w:cstheme="majorBidi" w:hint="eastAsia"/>
+                  <w:caps/>
+                  <w:color w:val="5B9BD5" w:themeColor="accent1"/>
+                  <w:sz w:val="72"/>
+                  <w:szCs w:val="72"/>
+                </w:rPr>
+                <w:t>一</w:t>
+              </w:r>
+              <w:proofErr w:type="gramEnd"/>
+              <w:r>
+                <w:rPr>
+                  <w:rFonts w:asciiTheme="majorHAnsi" w:eastAsiaTheme="majorEastAsia" w:hAnsiTheme="majorHAnsi" w:cstheme="majorBidi" w:hint="eastAsia"/>
+                  <w:caps/>
+                  <w:color w:val="5B9BD5" w:themeColor="accent1"/>
+                  <w:sz w:val="72"/>
+                  <w:szCs w:val="72"/>
+                </w:rPr>
+                <w:t>风险评估</w:t>
+              </w:r>
+            </w:p>
+          </w:sdtContent>
+        </w:sdt>
+        <w:sdt>
+          <w:sdtPr>
+            <w:rPr>
+              <w:rFonts w:hint="eastAsia"/>
+              <w:color w:val="5B9BD5" w:themeColor="accent1"/>
+              <w:sz w:val="28"/>
+              <w:szCs w:val="28"/>
+            </w:rPr>
+            <w:alias w:val="副标题"/>
+            <w:tag w:val=""/>
+            <w:id w:val="328029620"/>
+            <w:placeholder>
+              <w:docPart w:val="0C4A147FB1734DE1AFF05F1052E5E91A"/>
+            </w:placeholder>
+            <w:dataBinding w:prefixMappings="xmlns:ns0='http://purl.org/dc/elements/1.1/' xmlns:ns1='http://schemas.openxmlformats.org/package/2006/metadata/core-properties' " w:xpath="/ns1:coreProperties[1]/ns0:subject[1]" w:storeItemID="{6C3C8BC8-F283-45AE-878A-BAB7291924A1}"/>
+            <w:text/>
+          </w:sdtPr>
+          <w:sdtEndPr/>
+          <w:sdtContent>
+            <w:p>
+              <w:pPr>
+                <w:pStyle w:val="a4"/>
+                <w:jc w:val="center"/>
+                <w:rPr>
+                  <w:color w:val="5B9BD5" w:themeColor="accent1"/>
+                  <w:sz w:val="28"/>
+                  <w:szCs w:val="28"/>
+                </w:rPr>
+              </w:pPr>
+              <w:proofErr w:type="spellStart"/>
+              <w:r>
+                <w:rPr>
+                  <w:rFonts w:hint="eastAsia"/>
+                  <w:color w:val="5B9BD5" w:themeColor="accent1"/>
+                  <w:sz w:val="28"/>
+                  <w:szCs w:val="28"/>
+                </w:rPr>
+                <w:t>Gitming</w:t>
+              </w:r>
+              <w:proofErr w:type="spellEnd"/>
+              <w:r>
+                <w:rPr>
+                  <w:rFonts w:hint="eastAsia"/>
+                  <w:color w:val="5B9BD5" w:themeColor="accent1"/>
+                  <w:sz w:val="28"/>
+                  <w:szCs w:val="28"/>
+                </w:rPr>
+                <w:t xml:space="preserve"> Project</w:t>
+              </w:r>
+            </w:p>
+          </w:sdtContent>
+        </w:sdt>
+        <w:p>
+          <w:pPr>
+            <w:pStyle w:val="a4"/>
+            <w:spacing w:before="480"/>
+            <w:jc w:val="center"/>
+            <w:rPr>
+              <w:color w:val="5B9BD5" w:themeColor="accent1"/>
+            </w:rPr>
+          </w:pPr>
+          <w:r>
+            <w:rPr>
+              <w:noProof/>
+              <w:color w:val="5B9BD5" w:themeColor="accent1"/>
+            </w:rPr>
+            <mc:AlternateContent>
+              <mc:Choice Requires="wps">
+                <w:drawing>
+                  <wp:anchor distT="0" distB="0" distL="114300" distR="114300" simplePos="0" relativeHeight="251659264" behindDoc="0" locked="0" layoutInCell="1" allowOverlap="1">
+                    <wp:simplePos x="0" y="0"/>
+                    <wp:positionH relativeFrom="margin">
+                      <wp:align>center</wp:align>
+                    </wp:positionH>
+                    <mc:AlternateContent>
+                      <mc:Choice Requires="wp14">
+                        <wp:positionV relativeFrom="page">
+                          <wp14:pctPosVOffset>85000</wp14:pctPosVOffset>
+                        </wp:positionV>
+                      </mc:Choice>
+                      <mc:Fallback>
+                        <wp:positionV relativeFrom="page">
+                          <wp:posOffset>9088120</wp:posOffset>
+                        </wp:positionV>
+                      </mc:Fallback>
+                    </mc:AlternateContent>
+                    <wp:extent cx="6553200" cy="557784"/>
+                    <wp:effectExtent l="0" t="0" r="0" b="12700"/>
+                    <wp:wrapNone/>
+                    <wp:docPr id="142" name="文本框 142"/>
+                    <wp:cNvGraphicFramePr/>
+                    <a:graphic xmlns:a="http://schemas.openxmlformats.org/drawingml/2006/main">
+                      <a:graphicData uri="http://schemas.microsoft.com/office/word/2010/wordprocessingShape">
+                        <wps:wsp>
+                          <wps:cNvSpPr txBox="1"/>
+                          <wps:spPr>
+                            <a:xfrm>
+                              <a:off x="0" y="0"/>
+                              <a:ext cx="6553200" cy="557784"/>
+                            </a:xfrm>
+                            <a:prstGeom prst="rect">
+                              <a:avLst/>
+                            </a:prstGeom>
+                            <a:noFill/>
+                            <a:ln w="6350">
+                              <a:noFill/>
+                            </a:ln>
+                            <a:effectLst/>
+                          </wps:spPr>
+                          <wps:style>
+                            <a:lnRef idx="0">
+                              <a:schemeClr val="accent1"/>
+                            </a:lnRef>
+                            <a:fillRef idx="0">
+                              <a:schemeClr val="accent1"/>
+                            </a:fillRef>
+                            <a:effectRef idx="0">
+                              <a:schemeClr val="accent1"/>
+                            </a:effectRef>
+                            <a:fontRef idx="minor">
+                              <a:schemeClr val="dk1"/>
+                            </a:fontRef>
+                          </wps:style>
+                          <wps:txbx>
+                            <w:txbxContent>
+                              <w:sdt>
+                                <w:sdtPr>
+                                  <w:rPr>
+                                    <w:caps/>
+                                    <w:color w:val="5B9BD5" w:themeColor="accent1"/>
+                                    <w:sz w:val="28"/>
+                                    <w:szCs w:val="28"/>
+                                  </w:rPr>
+                                  <w:alias w:val="日期"/>
+                                  <w:tag w:val=""/>
+                                  <w:id w:val="197127006"/>
+                                  <w:dataBinding w:prefixMappings="xmlns:ns0='http://schemas.microsoft.com/office/2006/coverPageProps' " w:xpath="/ns0:CoverPageProperties[1]/ns0:PublishDate[1]" w:storeItemID="{55AF091B-3C7A-41E3-B477-F2FDAA23CFDA}"/>
+                                  <w:date w:fullDate="2016-02-27T00:00:00Z">
+                                    <w:dateFormat w:val="yyyy-M-d"/>
+                                    <w:lid w:val="zh-CN"/>
+                                    <w:storeMappedDataAs w:val="dateTime"/>
+                                    <w:calendar w:val="gregorian"/>
+                                  </w:date>
+                                </w:sdtPr>
+                                <w:sdtEndPr/>
+                                <w:sdtContent>
+                                  <w:p>
+                                    <w:pPr>
+                                      <w:pStyle w:val="a4"/>
+                                      <w:spacing w:after="40"/>
+                                      <w:jc w:val="center"/>
+                                      <w:rPr>
+                                        <w:caps/>
+                                        <w:color w:val="5B9BD5" w:themeColor="accent1"/>
+                                        <w:sz w:val="28"/>
+                                        <w:szCs w:val="28"/>
+                                      </w:rPr>
+                                    </w:pPr>
+                                    <w:r>
+                                      <w:rPr>
+                                        <w:rFonts w:hint="eastAsia"/>
+                                        <w:caps/>
+                                        <w:color w:val="5B9BD5" w:themeColor="accent1"/>
+                                        <w:sz w:val="28"/>
+                                        <w:szCs w:val="28"/>
+                                      </w:rPr>
+                                      <w:t>2016-2-27</w:t>
+                                    </w:r>
+                                  </w:p>
+                                </w:sdtContent>
+                              </w:sdt>
+                              <w:p>
+                                <w:pPr>
+                                  <w:pStyle w:val="a4"/>
+                                  <w:rPr>
+                                    <w:color w:val="5B9BD5" w:themeColor="accent1"/>
+                                  </w:rPr>
+                                </w:pPr>
+                                <w:sdt>
+                                  <w:sdtPr>
+                                    <w:rPr>
+                                      <w:caps/>
+                                      <w:color w:val="5B9BD5" w:themeColor="accent1"/>
+                                    </w:rPr>
+                                    <w:alias w:val="公司"/>
+                                    <w:tag w:val=""/>
+                                    <w:id w:val="1390145197"/>
+                                    <w:showingPlcHdr/>
+                                    <w:dataBinding w:prefixMappings="xmlns:ns0='http://schemas.openxmlformats.org/officeDocument/2006/extended-properties' " w:xpath="/ns0:Properties[1]/ns0:Company[1]" w:storeItemID="{6668398D-A668-4E3E-A5EB-62B293D839F1}"/>
+                                    <w:text/>
+                                  </w:sdtPr>
+                                  <w:sdtEndPr/>
+                                  <w:sdtContent>
+                                    <w:r>
+                                      <w:rPr>
+                                        <w:caps/>
+                                        <w:color w:val="5B9BD5" w:themeColor="accent1"/>
+                                      </w:rPr>
+                                      <w:t xml:space="preserve">     </w:t>
+                                    </w:r>
+                                  </w:sdtContent>
+                                </w:sdt>
+                              </w:p>
+                              <w:p>
+                                <w:pPr>
+                                  <w:pStyle w:val="a4"/>
+                                  <w:jc w:val="center"/>
+                                  <w:rPr>
+                                    <w:color w:val="5B9BD5" w:themeColor="accent1"/>
+                                  </w:rPr>
+                                </w:pPr>
+                                <w:sdt>
+                                  <w:sdtPr>
+                                    <w:rPr>
+                                      <w:color w:val="5B9BD5" w:themeColor="accent1"/>
+                                    </w:rPr>
+                                    <w:alias w:val="地址"/>
+                                    <w:tag w:val=""/>
+                                    <w:id w:val="-726379553"/>
+                                    <w:dataBinding w:prefixMappings="xmlns:ns0='http://schemas.microsoft.com/office/2006/coverPageProps' " w:xpath="/ns0:CoverPageProperties[1]/ns0:CompanyAddress[1]" w:storeItemID="{55AF091B-3C7A-41E3-B477-F2FDAA23CFDA}"/>
+                                    <w:text/>
+                                  </w:sdtPr>
+                                  <w:sdtEndPr/>
+                                  <w:sdtContent>
+                                    <w:r>
+                                      <w:rPr>
+                                        <w:color w:val="5B9BD5" w:themeColor="accent1"/>
+                                      </w:rPr>
+                                      <w:t>NANJING UNIVERSITY</w:t>
+                                    </w:r>
+                                  </w:sdtContent>
+                                </w:sdt>
+                              </w:p>
+                            </w:txbxContent>
+                          </wps:txbx>
+                          <wps:bodyPr rot="0" spcFirstLastPara="0" vertOverflow="overflow" horzOverflow="overflow" vert="horz" wrap="square" lIns="0" tIns="0" rIns="0" bIns="0" numCol="1" spcCol="0" rtlCol="0" fromWordArt="0" anchor="b" anchorCtr="0" forceAA="0" compatLnSpc="1">
+                            <a:prstTxWarp prst="textNoShape">
+                              <a:avLst/>
+                            </a:prstTxWarp>
+                            <a:spAutoFit/>
+                          </wps:bodyPr>
+                        </wps:wsp>
+                      </a:graphicData>
+                    </a:graphic>
+                    <wp14:sizeRelH relativeFrom="margin">
+                      <wp14:pctWidth>100000</wp14:pctWidth>
+                    </wp14:sizeRelH>
+                    <wp14:sizeRelV relativeFrom="margin">
+                      <wp14:pctHeight>0</wp14:pctHeight>
+                    </wp14:sizeRelV>
+                  </wp:anchor>
+                </w:drawing>
+              </mc:Choice>
+              <mc:Fallback>
+                <w:pict>
+                  <v:shapetype id="_x0000_t202" coordsize="21600,21600" o:spt="202" path="m,l,21600r21600,l21600,xe">
+                    <v:stroke joinstyle="miter"/>
+                    <v:path gradientshapeok="t" o:connecttype="rect"/>
+                  </v:shapetype>
+                  <v:shape id="文本框 142" o:spid="_x0000_s1026" type="#_x0000_t202" style="position:absolute;left:0;text-align:left;margin-left:0;margin-top:0;width:516pt;height:43.9pt;z-index:251659264;visibility:visible;mso-wrap-style:square;mso-width-percent:1000;mso-height-percent:0;mso-top-percent:850;mso-wrap-distance-left:9pt;mso-wrap-distance-top:0;mso-wrap-distance-right:9pt;mso-wrap-distance-bottom:0;mso-position-horizontal:center;mso-position-horizontal-relative:margin;mso-position-vertical-relative:page;mso-width-percent:1000;mso-height-percent:0;mso-top-percent:850;mso-width-relative:margin;mso-height-relative:margin;v-text-anchor:bottom" o:gfxdata="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" filled="f" stroked="f" strokeweight=".5pt">
+                    <v:textbox style="mso-fit-shape-to-text:t" inset="0,0,0,0">
+                      <w:txbxContent>
+                        <w:sdt>
+                          <w:sdtPr>
+                            <w:rPr>
+                              <w:caps/>
+                              <w:color w:val="5B9BD5" w:themeColor="accent1"/>
+                              <w:sz w:val="28"/>
+                              <w:szCs w:val="28"/>
+                            </w:rPr>
+                            <w:alias w:val="日期"/>
+                            <w:tag w:val=""/>
+                            <w:id w:val="197127006"/>
+                            <w:dataBinding w:prefixMappings="xmlns:ns0='http://schemas.microsoft.com/office/2006/coverPageProps' " w:xpath="/ns0:CoverPageProperties[1]/ns0:PublishDate[1]" w:storeItemID="{55AF091B-3C7A-41E3-B477-F2FDAA23CFDA}"/>
+                            <w:date w:fullDate="2016-02-27T00:00:00Z">
+                              <w:dateFormat w:val="yyyy-M-d"/>
+                              <w:lid w:val="zh-CN"/>
+                              <w:storeMappedDataAs w:val="dateTime"/>
+                              <w:calendar w:val="gregorian"/>
+                            </w:date>
+                          </w:sdtPr>
+                          <w:sdtEndPr/>
+                          <w:sdtContent>
+                            <w:p>
+                              <w:pPr>
+                                <w:pStyle w:val="a4"/>
+                                <w:spacing w:after="40"/>
+                                <w:jc w:val="center"/>
+                                <w:rPr>
+                                  <w:caps/>
+                                  <w:color w:val="5B9BD5" w:themeColor="accent1"/>
+                                  <w:sz w:val="28"/>
+                                  <w:szCs w:val="28"/>
+                                </w:rPr>
+                              </w:pPr>
+                              <w:r>
+                                <w:rPr>
+                                  <w:rFonts w:hint="eastAsia"/>
+                                  <w:caps/>
+                                  <w:color w:val="5B9BD5" w:themeColor="accent1"/>
+                                  <w:sz w:val="28"/>
+                                  <w:szCs w:val="28"/>
+                                </w:rPr>
+                                <w:t>2016-2-27</w:t>
+                              </w:r>
+                            </w:p>
+                          </w:sdtContent>
+                        </w:sdt>
+                        <w:p>
+                          <w:pPr>
+                            <w:pStyle w:val="a4"/>
+                            <w:rPr>
+                              <w:color w:val="5B9BD5" w:themeColor="accent1"/>
+                            </w:rPr>
+                          </w:pPr>
+                          <w:sdt>
+                            <w:sdtPr>
+                              <w:rPr>
+                                <w:caps/>
+                                <w:color w:val="5B9BD5" w:themeColor="accent1"/>
+                              </w:rPr>
+                              <w:alias w:val="公司"/>
+                              <w:tag w:val=""/>
+                              <w:id w:val="1390145197"/>
+                              <w:showingPlcHdr/>
+                              <w:dataBinding w:prefixMappings="xmlns:ns0='http://schemas.openxmlformats.org/officeDocument/2006/extended-properties' " w:xpath="/ns0:Properties[1]/ns0:Company[1]" w:storeItemID="{6668398D-A668-4E3E-A5EB-62B293D839F1}"/>
+                              <w:text/>
+                            </w:sdtPr>
+                            <w:sdtEndPr/>
+                            <w:sdtContent>
+                              <w:r>
+                                <w:rPr>
+                                  <w:caps/>
+                                  <w:color w:val="5B9BD5" w:themeColor="accent1"/>
+                                </w:rPr>
+                                <w:t xml:space="preserve">     </w:t>
+                              </w:r>
+                            </w:sdtContent>
+                          </w:sdt>
+                        </w:p>
+                        <w:p>
+                          <w:pPr>
+                            <w:pStyle w:val="a4"/>
+                            <w:jc w:val="center"/>
+                            <w:rPr>
+                              <w:color w:val="5B9BD5" w:themeColor="accent1"/>
+                            </w:rPr>
+                          </w:pPr>
+                          <w:sdt>
+                            <w:sdtPr>
+                              <w:rPr>
+                                <w:color w:val="5B9BD5" w:themeColor="accent1"/>
+                              </w:rPr>
+                              <w:alias w:val="地址"/>
+                              <w:tag w:val=""/>
+                              <w:id w:val="-726379553"/>
+                              <w:dataBinding w:prefixMappings="xmlns:ns0='http://schemas.microsoft.com/office/2006/coverPageProps' " w:xpath="/ns0:CoverPageProperties[1]/ns0:CompanyAddress[1]" w:storeItemID="{55AF091B-3C7A-41E3-B477-F2FDAA23CFDA}"/>
+                              <w:text/>
+                            </w:sdtPr>
+                            <w:sdtEndPr/>
+                            <w:sdtContent>
+                              <w:r>
+                                <w:rPr>
+                                  <w:color w:val="5B9BD5" w:themeColor="accent1"/>
+                                </w:rPr>
+                                <w:t>NANJING UNIVERSITY</w:t>
+                              </w:r>
+                            </w:sdtContent>
+                          </w:sdt>
+                        </w:p>
+                      </w:txbxContent>
+                    </v:textbox>
+                    <w10:wrap anchorx="margin" anchory="page"/>
+                  </v:shape>
+                </w:pict>
+              </mc:Fallback>
+            </mc:AlternateContent>
+          </w:r>
+          <w:r>
+            <w:rPr>
+              <w:noProof/>
+              <w:color w:val="5B9BD5" w:themeColor="accent1"/>
+            </w:rPr>
+            <w:drawing>
+              <wp:inline distT="0" distB="0" distL="0" distR="0">
+                <wp:extent cx="758952" cy="478932"/>
+                <wp:effectExtent l="0" t="0" r="3175" b="0"/>
+                <wp:docPr id="144" name="图片 144"/>
+                <wp:cNvGraphicFramePr>
+                  <a:graphicFrameLocks xmlns:a="http://schemas.openxmlformats.org/drawingml/2006/main" noChangeAspect="1"/>
+                </wp:cNvGraphicFramePr>
+                <a:graphic xmlns:a="http://schemas.openxmlformats.org/drawingml/2006/main">
+                  <a:graphicData uri="http://schemas.openxmlformats.org/drawingml/2006/picture">
+                    <pic:pic xmlns:pic="http://schemas.openxmlformats.org/drawingml/2006/picture">
+                      <pic:nvPicPr>
+                        <pic:cNvPr id="9" name="roco bottom.png"/>
+                        <pic:cNvPicPr/>
+                      </pic:nvPicPr>
+                      <pic:blipFill>
+                        <a:blip r:embed="rId9" cstate="print">
+                          <a:duotone>
+                            <a:schemeClr val="accent1">
+                              <a:shade val="45000"/>
+                              <a:satMod val="135000"/>
+                            </a:schemeClr>
+                            <a:prstClr val="white"/>
+                          </a:duotone>
+                          <a:extLst>
+                            <a:ext uri="{28A0092B-C50C-407E-A947-70E740481C1C}">
+                              <a14:useLocalDpi xmlns:a14="http://schemas.microsoft.com/office/drawing/2010/main" val="0"/>
+                            </a:ext>
+                          </a:extLst>
+                        </a:blip>
+                        <a:stretch>
+                          <a:fillRect/>
+                        </a:stretch>
+                      </pic:blipFill>
+                      <pic:spPr>
+                        <a:xfrm>
+                          <a:off x="0" y="0"/>
+                          <a:ext cx="758952" cy="478932"/>
+                        </a:xfrm>
+                        <a:prstGeom prst="rect">
+                          <a:avLst/>
+                        </a:prstGeom>
+                      </pic:spPr>
+                    </pic:pic>
+                  </a:graphicData>
+                </a:graphic>
+              </wp:inline>
+            </w:drawing>
+          </w:r>
+        </w:p>
+        <w:p>
+          <w:pPr>
+            <w:widowControl/>
+            <w:jc w:val="left"/>
+            <w:rPr>
+              <w:b/>
+              <w:sz w:val="32"/>
+              <w:szCs w:val="32"/>
+            </w:rPr>
+          </w:pPr>
+          <w:r>
+            <w:rPr>
+              <w:b/>
+              <w:sz w:val="32"/>
+              <w:szCs w:val="32"/>
+            </w:rPr>
+            <w:br w:type="page"/>
+          </w:r>
+        </w:p>
+      </w:sdtContent>
+    </w:sdt>
+    <w:tbl>
+      <w:tblPr>
+        <w:tblStyle w:val="a6"/>
+        <w:tblW w:w="0" w:type="auto"/>
+        <w:tblLook w:val="04A0" w:firstRow="1" w:lastRow="0" w:firstColumn="1" w:lastColumn="0" w:noHBand="0" w:noVBand="1"/>
+      </w:tblPr>
+      <w:tblGrid>
+        <w:gridCol w:w="1661"/>
+        <w:gridCol w:w="2425"/>
+        <w:gridCol w:w="1818"/>
+        <w:gridCol w:w="2392"/>
+      </w:tblGrid>
+      <w:tr>
+        <w:tc>
+          <w:tcPr>
+            <w:tcW w:w="1885" w:type="dxa"/>
+          </w:tcPr>
+          <w:p>
+            <w:r>
+              <w:rPr>
+                <w:rFonts w:hint="eastAsia"/>
+              </w:rPr>
+              <w:lastRenderedPageBreak/>
+              <w:t>文档类别</w:t>
+            </w:r>
+          </w:p>
+        </w:tc>
+        <w:tc>
+          <w:tcPr>
+            <w:tcW w:w="2789" w:type="dxa"/>
+          </w:tcPr>
+          <w:p>
+            <w:pPr>
+              <w:rPr>
+                <w:rFonts w:hint="eastAsia"/>
+              </w:rPr>
+            </w:pPr>
+            <w:r>
+              <w:rPr>
+                <w:rFonts w:hint="eastAsia"/>
+              </w:rPr>
+              <w:t>风险分析文档</w:t>
+            </w:r>
+          </w:p>
+        </w:tc>
+        <w:tc>
+          <w:tcPr>
+            <w:tcW w:w="2071" w:type="dxa"/>
+          </w:tcPr>
+          <w:p>
+            <w:r>
+              <w:rPr>
+                <w:rFonts w:hint="eastAsia"/>
+              </w:rPr>
+              <w:t>文档编号</w:t>
+            </w:r>
+          </w:p>
+        </w:tc>
+        <w:tc>
+          <w:tcPr>
+            <w:tcW w:w="2605" w:type="dxa"/>
+          </w:tcPr>
+          <w:p>
+            <w:r>
+              <w:rPr>
+                <w:rFonts w:hint="eastAsia"/>
+              </w:rPr>
+              <w:t>I1_</w:t>
+            </w:r>
+            <w:r>
+              <w:t>RISK_1.1</w:t>
+            </w:r>
+          </w:p>
+        </w:tc>
+      </w:tr>
+      <w:tr>
+        <w:tc>
+          <w:tcPr>
+            <w:tcW w:w="1885" w:type="dxa"/>
+          </w:tcPr>
+          <w:p>
+            <w:r>
+              <w:rPr>
+                <w:rFonts w:hint="eastAsia"/>
+              </w:rPr>
+              <w:t>创建人</w:t>
+            </w:r>
+          </w:p>
+        </w:tc>
+        <w:tc>
+          <w:tcPr>
+            <w:tcW w:w="2789" w:type="dxa"/>
+          </w:tcPr>
+          <w:p>
+            <w:r>
+              <w:rPr>
+                <w:rFonts w:hint="eastAsia"/>
+              </w:rPr>
+              <w:t>袁阳阳</w:t>
+            </w:r>
+          </w:p>
+        </w:tc>
+        <w:tc>
+          <w:tcPr>
+            <w:tcW w:w="2071" w:type="dxa"/>
+          </w:tcPr>
+          <w:p>
+            <w:r>
+              <w:rPr>
+                <w:rFonts w:hint="eastAsia"/>
+              </w:rPr>
+              <w:t>创建时间</w:t>
+            </w:r>
+          </w:p>
+        </w:tc>
+        <w:tc>
+          <w:tcPr>
+            <w:tcW w:w="2605" w:type="dxa"/>
+          </w:tcPr>
+          <w:p>
+            <w:r>
+              <w:rPr>
+                <w:rFonts w:hint="eastAsia"/>
+              </w:rPr>
+              <w:t>2015-02-27</w:t>
+            </w:r>
+          </w:p>
+        </w:tc>
+      </w:tr>
+      <w:tr>
+        <w:tc>
+          <w:tcPr>
+            <w:tcW w:w="1885" w:type="dxa"/>
+          </w:tcPr>
+          <w:p>
+            <w:r>
+              <w:rPr>
+                <w:rFonts w:hint="eastAsia"/>
+              </w:rPr>
+              <w:t>最后一次修改人</w:t>
+            </w:r>
+          </w:p>
+        </w:tc>
+        <w:tc>
+          <w:tcPr>
+            <w:tcW w:w="2789" w:type="dxa"/>
+          </w:tcPr>
+          <w:p>
+            <w:r>
+              <w:rPr>
+                <w:rFonts w:hint="eastAsia"/>
+              </w:rPr>
+              <w:t>崔浩</w:t>
+            </w:r>
+          </w:p>
+        </w:tc>
+        <w:tc>
+          <w:tcPr>
+            <w:tcW w:w="2071" w:type="dxa"/>
+          </w:tcPr>
+          <w:p>
+            <w:r>
+              <w:rPr>
+                <w:rFonts w:hint="eastAsia"/>
+              </w:rPr>
+              <w:t>最后一次修改时间</w:t>
+            </w:r>
+          </w:p>
+        </w:tc>
+        <w:tc>
+          <w:tcPr>
+            <w:tcW w:w="2605" w:type="dxa"/>
+          </w:tcPr>
+          <w:p>
+            <w:r>
+              <w:rPr>
+                <w:rFonts w:hint="eastAsia"/>
+              </w:rPr>
+              <w:t>2015-02-28</w:t>
+            </w:r>
+          </w:p>
+        </w:tc>
+      </w:tr>
+    </w:tbl>
+    <w:p/>
+    <w:p>
+      <w:pPr>
+        <w:pStyle w:val="1"/>
       </w:pPr>
       <w:r>
         <w:rPr>
           <w:rFonts w:hint="eastAsia"/>
-          <w:b/>
-          <w:sz w:val="32"/>
-          <w:szCs w:val="32"/>
+        </w:rPr>
+        <w:t>（一）</w:t>
+      </w:r>
+      <w:r>
+        <w:rPr>
+          <w:rFonts w:hint="eastAsia"/>
+        </w:rPr>
+        <w:t>风险分析</w:t>
+      </w:r>
+    </w:p>
+    <w:p>
+      <w:pPr>
+        <w:pStyle w:val="2"/>
+      </w:pPr>
+      <w:r>
+        <w:rPr>
+          <w:rFonts w:hint="eastAsia"/>
         </w:rPr>
         <w:t>风险</w:t>
       </w:r>
       <w:r>
         <w:rPr>
-          <w:b/>
-          <w:sz w:val="32"/>
-          <w:szCs w:val="32"/>
-        </w:rPr>
-        <w:t>分析</w:t>
+          <w:rFonts w:hint="eastAsia"/>
+        </w:rPr>
+        <w:t>1</w:t>
       </w:r>
     </w:p>
     <w:p>
@@ -33,55 +847,76 @@
         <w:pStyle w:val="a3"/>
         <w:numPr>
           <w:ilvl w:val="0"/>
-          <w:numId w:val="1"/>
+          <w:numId w:val="3"/>
         </w:numPr>
         <w:ind w:firstLineChars="0"/>
         <w:rPr>
+          <w:rFonts w:ascii="微软雅黑" w:eastAsia="微软雅黑" w:hAnsi="微软雅黑"/>
           <w:szCs w:val="21"/>
         </w:rPr>
       </w:pPr>
       <w:r>
         <w:rPr>
-          <w:rFonts w:hint="eastAsia"/>
+          <w:rFonts w:ascii="微软雅黑" w:eastAsia="微软雅黑" w:hAnsi="微软雅黑" w:hint="eastAsia"/>
           <w:szCs w:val="21"/>
         </w:rPr>
+        <w:t>描述：</w:t>
+      </w:r>
+    </w:p>
+    <w:p>
+      <w:pPr>
+        <w:pStyle w:val="a3"/>
+        <w:ind w:left="360" w:firstLineChars="0" w:firstLine="0"/>
+        <w:rPr>
+          <w:rFonts w:ascii="微软雅黑" w:eastAsia="微软雅黑" w:hAnsi="微软雅黑"/>
+          <w:szCs w:val="21"/>
+        </w:rPr>
+      </w:pPr>
+      <w:r>
+        <w:rPr>
+          <w:rFonts w:ascii="微软雅黑" w:eastAsia="微软雅黑" w:hAnsi="微软雅黑" w:hint="eastAsia"/>
+          <w:szCs w:val="21"/>
+        </w:rPr>
         <w:t>小组</w:t>
       </w:r>
       <w:r>
         <w:rPr>
+          <w:rFonts w:ascii="微软雅黑" w:eastAsia="微软雅黑" w:hAnsi="微软雅黑"/>
           <w:szCs w:val="21"/>
         </w:rPr>
         <w:t>成员之前来自不同的小组，工作</w:t>
       </w:r>
       <w:r>
         <w:rPr>
-          <w:rFonts w:hint="eastAsia"/>
+          <w:rFonts w:ascii="微软雅黑" w:eastAsia="微软雅黑" w:hAnsi="微软雅黑" w:hint="eastAsia"/>
           <w:szCs w:val="21"/>
         </w:rPr>
         <w:t>、</w:t>
       </w:r>
       <w:r>
         <w:rPr>
+          <w:rFonts w:ascii="微软雅黑" w:eastAsia="微软雅黑" w:hAnsi="微软雅黑"/>
           <w:szCs w:val="21"/>
         </w:rPr>
         <w:t>相处</w:t>
       </w:r>
       <w:r>
         <w:rPr>
-          <w:rFonts w:hint="eastAsia"/>
+          <w:rFonts w:ascii="微软雅黑" w:eastAsia="微软雅黑" w:hAnsi="微软雅黑" w:hint="eastAsia"/>
           <w:szCs w:val="21"/>
         </w:rPr>
         <w:t>有待</w:t>
       </w:r>
       <w:r>
         <w:rPr>
+          <w:rFonts w:ascii="微软雅黑" w:eastAsia="微软雅黑" w:hAnsi="微软雅黑"/>
           <w:szCs w:val="21"/>
         </w:rPr>
         <w:t>进一步的磨合</w:t>
       </w:r>
       <w:r>
         <w:rPr>
-          <w:rFonts w:hint="eastAsia"/>
+          <w:rFonts w:ascii="微软雅黑" w:eastAsia="微软雅黑" w:hAnsi="微软雅黑" w:hint="eastAsia"/>
           <w:szCs w:val="21"/>
         </w:rPr>
         <w:t>；</w:t>
@@ -92,51 +927,54 @@
         <w:pStyle w:val="a3"/>
         <w:numPr>
           <w:ilvl w:val="0"/>
-          <w:numId w:val="1"/>
+          <w:numId w:val="3"/>
         </w:numPr>
         <w:ind w:firstLineChars="0"/>
         <w:rPr>
+          <w:rFonts w:ascii="微软雅黑" w:eastAsia="微软雅黑" w:hAnsi="微软雅黑"/>
           <w:szCs w:val="21"/>
         </w:rPr>
       </w:pPr>
       <w:r>
         <w:rPr>
+          <w:rFonts w:ascii="微软雅黑" w:eastAsia="微软雅黑" w:hAnsi="微软雅黑" w:hint="eastAsia"/>
+          <w:szCs w:val="21"/>
+        </w:rPr>
+        <w:t>影响：</w:t>
+      </w:r>
+    </w:p>
+    <w:p>
+      <w:pPr>
+        <w:pStyle w:val="a3"/>
+        <w:ind w:left="360" w:firstLineChars="0" w:firstLine="0"/>
+        <w:rPr>
+          <w:rFonts w:ascii="微软雅黑" w:eastAsia="微软雅黑" w:hAnsi="微软雅黑"/>
+          <w:szCs w:val="21"/>
+        </w:rPr>
+      </w:pPr>
+      <w:r>
+        <w:rPr>
+          <w:rFonts w:ascii="微软雅黑" w:eastAsia="微软雅黑" w:hAnsi="微软雅黑" w:hint="eastAsia"/>
+          <w:szCs w:val="21"/>
+        </w:rPr>
+        <w:t>沟通不畅会导致浪费时间，不能对项目有统一的认识，影响完成项目的积极性。</w:t>
+      </w:r>
+    </w:p>
+    <w:p>
+      <w:pPr>
+        <w:pStyle w:val="2"/>
+      </w:pPr>
+      <w:r>
+        <w:rPr>
           <w:rFonts w:hint="eastAsia"/>
-          <w:szCs w:val="21"/>
-        </w:rPr>
-        <w:t>项目</w:t>
-      </w:r>
-      <w:r>
-        <w:rPr>
-          <w:szCs w:val="21"/>
-        </w:rPr>
-        <w:t>将采取一些较为新颖、对部分成员而言</w:t>
+        </w:rPr>
+        <w:t>风险</w:t>
       </w:r>
       <w:r>
         <w:rPr>
           <w:rFonts w:hint="eastAsia"/>
-          <w:szCs w:val="21"/>
-        </w:rPr>
-        <w:t>比较</w:t>
-      </w:r>
-      <w:r>
-        <w:rPr>
-          <w:szCs w:val="21"/>
-        </w:rPr>
-        <w:t>陌生的技术，需要小组成员</w:t>
-      </w:r>
-      <w:r>
-        <w:rPr>
-          <w:rFonts w:hint="eastAsia"/>
-          <w:szCs w:val="21"/>
-        </w:rPr>
-        <w:t>在</w:t>
-      </w:r>
-      <w:r>
-        <w:rPr>
-          <w:szCs w:val="21"/>
-        </w:rPr>
-        <w:t>有限的时间内加强学习；</w:t>
+        </w:rPr>
+        <w:t>2</w:t>
       </w:r>
     </w:p>
     <w:p>
@@ -144,35 +982,53 @@
         <w:pStyle w:val="a3"/>
         <w:numPr>
           <w:ilvl w:val="0"/>
-          <w:numId w:val="1"/>
+          <w:numId w:val="4"/>
         </w:numPr>
         <w:ind w:firstLineChars="0"/>
         <w:rPr>
+          <w:rFonts w:ascii="微软雅黑" w:eastAsia="微软雅黑" w:hAnsi="微软雅黑"/>
+        </w:rPr>
+      </w:pPr>
+      <w:r>
+        <w:rPr>
+          <w:rFonts w:ascii="微软雅黑" w:eastAsia="微软雅黑" w:hAnsi="微软雅黑" w:hint="eastAsia"/>
+        </w:rPr>
+        <w:t>描述：</w:t>
+      </w:r>
+    </w:p>
+    <w:p>
+      <w:pPr>
+        <w:pStyle w:val="a3"/>
+        <w:ind w:left="360" w:firstLineChars="0" w:firstLine="0"/>
+        <w:rPr>
+          <w:rFonts w:ascii="微软雅黑" w:eastAsia="微软雅黑" w:hAnsi="微软雅黑" w:hint="eastAsia"/>
           <w:szCs w:val="21"/>
         </w:rPr>
       </w:pPr>
       <w:r>
         <w:rPr>
-          <w:rFonts w:hint="eastAsia"/>
+          <w:rFonts w:ascii="微软雅黑" w:eastAsia="微软雅黑" w:hAnsi="微软雅黑" w:hint="eastAsia"/>
           <w:szCs w:val="21"/>
         </w:rPr>
         <w:t>关于项目</w:t>
       </w:r>
       <w:r>
         <w:rPr>
+          <w:rFonts w:ascii="微软雅黑" w:eastAsia="微软雅黑" w:hAnsi="微软雅黑"/>
           <w:szCs w:val="21"/>
         </w:rPr>
         <w:t>中数据统计分析的知识仍在接触和学习之中</w:t>
       </w:r>
       <w:r>
         <w:rPr>
-          <w:rFonts w:hint="eastAsia"/>
+          <w:rFonts w:ascii="微软雅黑" w:eastAsia="微软雅黑" w:hAnsi="微软雅黑" w:hint="eastAsia"/>
           <w:szCs w:val="21"/>
         </w:rPr>
         <w:t>，</w:t>
       </w:r>
       <w:r>
         <w:rPr>
+          <w:rFonts w:ascii="微软雅黑" w:eastAsia="微软雅黑" w:hAnsi="微软雅黑"/>
           <w:szCs w:val="21"/>
         </w:rPr>
         <w:t>学习程度需要做进一步的观察；</w:t>
@@ -183,107 +1039,655 @@
         <w:pStyle w:val="a3"/>
         <w:numPr>
           <w:ilvl w:val="0"/>
-          <w:numId w:val="1"/>
+          <w:numId w:val="4"/>
         </w:numPr>
         <w:ind w:firstLineChars="0"/>
         <w:rPr>
+          <w:rFonts w:ascii="微软雅黑" w:eastAsia="微软雅黑" w:hAnsi="微软雅黑"/>
+        </w:rPr>
+      </w:pPr>
+      <w:r>
+        <w:rPr>
+          <w:rFonts w:ascii="微软雅黑" w:eastAsia="微软雅黑" w:hAnsi="微软雅黑" w:hint="eastAsia"/>
+        </w:rPr>
+        <w:t>影响：</w:t>
+      </w:r>
+    </w:p>
+    <w:p>
+      <w:pPr>
+        <w:pStyle w:val="a3"/>
+        <w:ind w:left="360" w:firstLineChars="0" w:firstLine="0"/>
+        <w:rPr>
+          <w:rFonts w:ascii="微软雅黑" w:eastAsia="微软雅黑" w:hAnsi="微软雅黑" w:hint="eastAsia"/>
+        </w:rPr>
+      </w:pPr>
+      <w:r>
+        <w:rPr>
+          <w:rFonts w:ascii="微软雅黑" w:eastAsia="微软雅黑" w:hAnsi="微软雅黑" w:hint="eastAsia"/>
+        </w:rPr>
+        <w:t>不理解数据模块的划分</w:t>
+      </w:r>
+    </w:p>
+    <w:p>
+      <w:pPr>
+        <w:pStyle w:val="2"/>
+      </w:pPr>
+      <w:r>
+        <w:rPr>
           <w:rFonts w:hint="eastAsia"/>
+        </w:rPr>
+        <w:t>风险</w:t>
+      </w:r>
+      <w:r>
+        <w:rPr>
+          <w:rFonts w:hint="eastAsia"/>
+        </w:rPr>
+        <w:t>3</w:t>
+      </w:r>
+    </w:p>
+    <w:p>
+      <w:pPr>
+        <w:pStyle w:val="a3"/>
+        <w:numPr>
+          <w:ilvl w:val="0"/>
+          <w:numId w:val="5"/>
+        </w:numPr>
+        <w:ind w:firstLineChars="0"/>
+        <w:rPr>
+          <w:rFonts w:ascii="微软雅黑" w:eastAsia="微软雅黑" w:hAnsi="微软雅黑"/>
+        </w:rPr>
+      </w:pPr>
+      <w:r>
+        <w:rPr>
+          <w:rFonts w:ascii="微软雅黑" w:eastAsia="微软雅黑" w:hAnsi="微软雅黑" w:hint="eastAsia"/>
+        </w:rPr>
+        <w:t>描述：</w:t>
+      </w:r>
+    </w:p>
+    <w:p>
+      <w:pPr>
+        <w:pStyle w:val="a3"/>
+        <w:ind w:left="360" w:firstLineChars="0" w:firstLine="0"/>
+        <w:rPr>
+          <w:rFonts w:ascii="微软雅黑" w:eastAsia="微软雅黑" w:hAnsi="微软雅黑"/>
           <w:szCs w:val="21"/>
         </w:rPr>
       </w:pPr>
       <w:r>
         <w:rPr>
+          <w:rFonts w:ascii="微软雅黑" w:eastAsia="微软雅黑" w:hAnsi="微软雅黑" w:hint="eastAsia"/>
+          <w:szCs w:val="21"/>
+        </w:rPr>
+        <w:t>对数据API的使用不熟悉。</w:t>
+      </w:r>
+      <w:r>
+        <w:rPr>
+          <w:rFonts w:ascii="微软雅黑" w:eastAsia="微软雅黑" w:hAnsi="微软雅黑"/>
+        </w:rPr>
+        <w:t xml:space="preserve"> </w:t>
+      </w:r>
+    </w:p>
+    <w:p>
+      <w:pPr>
+        <w:pStyle w:val="a3"/>
+        <w:numPr>
+          <w:ilvl w:val="0"/>
+          <w:numId w:val="5"/>
+        </w:numPr>
+        <w:ind w:firstLineChars="0"/>
+        <w:rPr>
+          <w:rFonts w:ascii="微软雅黑" w:eastAsia="微软雅黑" w:hAnsi="微软雅黑"/>
+        </w:rPr>
+      </w:pPr>
+      <w:r>
+        <w:rPr>
+          <w:rFonts w:ascii="微软雅黑" w:eastAsia="微软雅黑" w:hAnsi="微软雅黑" w:hint="eastAsia"/>
+        </w:rPr>
+        <w:t>影响：</w:t>
+      </w:r>
+    </w:p>
+    <w:p>
+      <w:pPr>
+        <w:pStyle w:val="a3"/>
+        <w:ind w:left="360" w:firstLineChars="0" w:firstLine="0"/>
+        <w:rPr>
+          <w:rFonts w:ascii="微软雅黑" w:eastAsia="微软雅黑" w:hAnsi="微软雅黑" w:hint="eastAsia"/>
+        </w:rPr>
+      </w:pPr>
+      <w:r>
+        <w:rPr>
+          <w:rFonts w:ascii="微软雅黑" w:eastAsia="微软雅黑" w:hAnsi="微软雅黑" w:hint="eastAsia"/>
+        </w:rPr>
+        <w:t>不能从网络服务器上获取所需的数据</w:t>
+      </w:r>
+    </w:p>
+    <w:p>
+      <w:pPr>
+        <w:pStyle w:val="2"/>
+      </w:pPr>
+      <w:r>
+        <w:rPr>
           <w:rFonts w:hint="eastAsia"/>
+        </w:rPr>
+        <w:lastRenderedPageBreak/>
+        <w:t>风险</w:t>
+      </w:r>
+      <w:r>
+        <w:rPr>
+          <w:rFonts w:hint="eastAsia"/>
+        </w:rPr>
+        <w:t>4</w:t>
+      </w:r>
+    </w:p>
+    <w:p>
+      <w:pPr>
+        <w:pStyle w:val="a3"/>
+        <w:numPr>
+          <w:ilvl w:val="0"/>
+          <w:numId w:val="6"/>
+        </w:numPr>
+        <w:ind w:firstLineChars="0"/>
+        <w:rPr>
+          <w:rFonts w:ascii="微软雅黑" w:eastAsia="微软雅黑" w:hAnsi="微软雅黑"/>
+        </w:rPr>
+      </w:pPr>
+      <w:r>
+        <w:rPr>
+          <w:rFonts w:ascii="微软雅黑" w:eastAsia="微软雅黑" w:hAnsi="微软雅黑" w:hint="eastAsia"/>
+        </w:rPr>
+        <w:t>描述：</w:t>
+      </w:r>
+    </w:p>
+    <w:p>
+      <w:pPr>
+        <w:pStyle w:val="a3"/>
+        <w:ind w:left="360" w:firstLineChars="0" w:firstLine="0"/>
+        <w:rPr>
+          <w:rFonts w:ascii="微软雅黑" w:eastAsia="微软雅黑" w:hAnsi="微软雅黑" w:hint="eastAsia"/>
           <w:szCs w:val="21"/>
         </w:rPr>
+      </w:pPr>
+      <w:r>
+        <w:rPr>
+          <w:rFonts w:ascii="微软雅黑" w:eastAsia="微软雅黑" w:hAnsi="微软雅黑" w:hint="eastAsia"/>
+          <w:szCs w:val="21"/>
+        </w:rPr>
         <w:t>对</w:t>
       </w:r>
       <w:r>
         <w:rPr>
+          <w:rFonts w:ascii="微软雅黑" w:eastAsia="微软雅黑" w:hAnsi="微软雅黑"/>
           <w:szCs w:val="21"/>
         </w:rPr>
         <w:t>需求的</w:t>
       </w:r>
       <w:r>
         <w:rPr>
+          <w:rFonts w:ascii="微软雅黑" w:eastAsia="微软雅黑" w:hAnsi="微软雅黑" w:hint="eastAsia"/>
+          <w:szCs w:val="21"/>
+        </w:rPr>
+        <w:t>获取</w:t>
+      </w:r>
+      <w:r>
+        <w:rPr>
+          <w:rFonts w:ascii="微软雅黑" w:eastAsia="微软雅黑" w:hAnsi="微软雅黑"/>
+          <w:szCs w:val="21"/>
+        </w:rPr>
+        <w:t>、理解和分析可能存在不完善的方面</w:t>
+      </w:r>
+      <w:r>
+        <w:rPr>
+          <w:rFonts w:ascii="微软雅黑" w:eastAsia="微软雅黑" w:hAnsi="微软雅黑" w:hint="eastAsia"/>
+          <w:szCs w:val="21"/>
+        </w:rPr>
+        <w:t>，</w:t>
+      </w:r>
+      <w:r>
+        <w:rPr>
+          <w:rFonts w:ascii="微软雅黑" w:eastAsia="微软雅黑" w:hAnsi="微软雅黑"/>
+          <w:szCs w:val="21"/>
+        </w:rPr>
+        <w:t>对</w:t>
+      </w:r>
+      <w:r>
+        <w:rPr>
+          <w:rFonts w:ascii="微软雅黑" w:eastAsia="微软雅黑" w:hAnsi="微软雅黑" w:hint="eastAsia"/>
+          <w:szCs w:val="21"/>
+        </w:rPr>
+        <w:t>用例具体</w:t>
+      </w:r>
+      <w:r>
+        <w:rPr>
+          <w:rFonts w:ascii="微软雅黑" w:eastAsia="微软雅黑" w:hAnsi="微软雅黑"/>
+          <w:szCs w:val="21"/>
+        </w:rPr>
+        <w:t>内容的确定也需要</w:t>
+      </w:r>
+      <w:r>
+        <w:rPr>
+          <w:rFonts w:ascii="微软雅黑" w:eastAsia="微软雅黑" w:hAnsi="微软雅黑" w:hint="eastAsia"/>
+          <w:szCs w:val="21"/>
+        </w:rPr>
+        <w:t>再度</w:t>
+      </w:r>
+      <w:r>
+        <w:rPr>
+          <w:rFonts w:ascii="微软雅黑" w:eastAsia="微软雅黑" w:hAnsi="微软雅黑"/>
+          <w:szCs w:val="21"/>
+        </w:rPr>
+        <w:t>商榷。</w:t>
+      </w:r>
+    </w:p>
+    <w:p>
+      <w:pPr>
+        <w:pStyle w:val="a3"/>
+        <w:numPr>
+          <w:ilvl w:val="0"/>
+          <w:numId w:val="6"/>
+        </w:numPr>
+        <w:ind w:firstLineChars="0"/>
+        <w:rPr>
+          <w:rFonts w:ascii="微软雅黑" w:eastAsia="微软雅黑" w:hAnsi="微软雅黑"/>
+        </w:rPr>
+      </w:pPr>
+      <w:r>
+        <w:rPr>
+          <w:rFonts w:ascii="微软雅黑" w:eastAsia="微软雅黑" w:hAnsi="微软雅黑" w:hint="eastAsia"/>
+        </w:rPr>
+        <w:t>影响：</w:t>
+      </w:r>
+    </w:p>
+    <w:p>
+      <w:pPr>
+        <w:pStyle w:val="a3"/>
+        <w:ind w:left="360" w:firstLineChars="0" w:firstLine="0"/>
+        <w:rPr>
+          <w:rFonts w:ascii="微软雅黑" w:eastAsia="微软雅黑" w:hAnsi="微软雅黑"/>
+        </w:rPr>
+      </w:pPr>
+      <w:r>
+        <w:rPr>
+          <w:rFonts w:ascii="微软雅黑" w:eastAsia="微软雅黑" w:hAnsi="微软雅黑" w:hint="eastAsia"/>
+        </w:rPr>
+        <w:t>不能明确需求</w:t>
+      </w:r>
+      <w:r>
+        <w:rPr>
+          <w:rFonts w:ascii="微软雅黑" w:eastAsia="微软雅黑" w:hAnsi="微软雅黑" w:hint="eastAsia"/>
+        </w:rPr>
+        <w:t>，难以确定用例和书写需求</w:t>
+      </w:r>
+      <w:r>
+        <w:rPr>
+          <w:rFonts w:ascii="微软雅黑" w:eastAsia="微软雅黑" w:hAnsi="微软雅黑" w:hint="eastAsia"/>
+        </w:rPr>
+        <w:t>文档。</w:t>
+      </w:r>
+    </w:p>
+    <w:p>
+      <w:pPr>
+        <w:pStyle w:val="1"/>
+      </w:pPr>
+      <w:r>
+        <w:rPr>
           <w:rFonts w:hint="eastAsia"/>
+        </w:rPr>
+        <w:t>（二）风险解决</w:t>
+      </w:r>
+    </w:p>
+    <w:p>
+      <w:pPr>
+        <w:pStyle w:val="2"/>
+        <w:rPr>
+          <w:rFonts w:hint="eastAsia"/>
+        </w:rPr>
+      </w:pPr>
+      <w:r>
+        <w:rPr>
+          <w:rFonts w:hint="eastAsia"/>
+        </w:rPr>
+        <w:t>风险</w:t>
+      </w:r>
+      <w:r>
+        <w:rPr>
+          <w:rFonts w:hint="eastAsia"/>
+        </w:rPr>
+        <w:t>1</w:t>
+      </w:r>
+    </w:p>
+    <w:p>
+      <w:pPr>
+        <w:rPr>
+          <w:rFonts w:ascii="微软雅黑" w:eastAsia="微软雅黑" w:hAnsi="微软雅黑" w:hint="eastAsia"/>
+          <w:sz w:val="24"/>
+          <w:szCs w:val="24"/>
+        </w:rPr>
+      </w:pPr>
+      <w:r>
+        <w:rPr>
+          <w:rFonts w:ascii="微软雅黑" w:eastAsia="微软雅黑" w:hAnsi="微软雅黑" w:hint="eastAsia"/>
+          <w:sz w:val="24"/>
+          <w:szCs w:val="24"/>
+        </w:rPr>
+        <w:t>解决方案：</w:t>
+      </w:r>
+    </w:p>
+    <w:p>
+      <w:pPr>
+        <w:pStyle w:val="a3"/>
+        <w:numPr>
+          <w:ilvl w:val="0"/>
+          <w:numId w:val="7"/>
+        </w:numPr>
+        <w:ind w:firstLineChars="0"/>
+        <w:rPr>
+          <w:rFonts w:ascii="微软雅黑" w:eastAsia="微软雅黑" w:hAnsi="微软雅黑"/>
+        </w:rPr>
+      </w:pPr>
+      <w:r>
+        <w:rPr>
+          <w:rFonts w:ascii="微软雅黑" w:eastAsia="微软雅黑" w:hAnsi="微软雅黑" w:hint="eastAsia"/>
+        </w:rPr>
+        <w:t>按照项目启动准备文档的规定时间定期开会交流</w:t>
+      </w:r>
+    </w:p>
+    <w:p>
+      <w:pPr>
+        <w:pStyle w:val="a3"/>
+        <w:numPr>
+          <w:ilvl w:val="0"/>
+          <w:numId w:val="7"/>
+        </w:numPr>
+        <w:ind w:firstLineChars="0"/>
+        <w:rPr>
+          <w:rFonts w:ascii="微软雅黑" w:eastAsia="微软雅黑" w:hAnsi="微软雅黑"/>
+        </w:rPr>
+      </w:pPr>
+      <w:r>
+        <w:rPr>
+          <w:rFonts w:ascii="微软雅黑" w:eastAsia="微软雅黑" w:hAnsi="微软雅黑" w:hint="eastAsia"/>
+        </w:rPr>
+        <w:t>在正式讨论项目之前</w:t>
+      </w:r>
+      <w:proofErr w:type="gramStart"/>
+      <w:r>
+        <w:rPr>
+          <w:rFonts w:ascii="微软雅黑" w:eastAsia="微软雅黑" w:hAnsi="微软雅黑" w:hint="eastAsia"/>
+        </w:rPr>
+        <w:t>先交流</w:t>
+      </w:r>
+      <w:proofErr w:type="gramEnd"/>
+      <w:r>
+        <w:rPr>
+          <w:rFonts w:ascii="微软雅黑" w:eastAsia="微软雅黑" w:hAnsi="微软雅黑" w:hint="eastAsia"/>
+        </w:rPr>
+        <w:t>之前项目的工作经验和使用的技术，便于大家熟悉彼此</w:t>
+      </w:r>
+    </w:p>
+    <w:p>
+      <w:pPr>
+        <w:pStyle w:val="2"/>
+      </w:pPr>
+      <w:r>
+        <w:rPr>
+          <w:rFonts w:hint="eastAsia"/>
+        </w:rPr>
+        <w:t>风险</w:t>
+      </w:r>
+      <w:r>
+        <w:rPr>
+          <w:rFonts w:hint="eastAsia"/>
+        </w:rPr>
+        <w:t>2</w:t>
+      </w:r>
+      <w:r>
+        <w:rPr>
+          <w:rFonts w:hint="eastAsia"/>
+        </w:rPr>
+        <w:t>：</w:t>
+      </w:r>
+    </w:p>
+    <w:p>
+      <w:pPr>
+        <w:rPr>
+          <w:rFonts w:ascii="微软雅黑" w:eastAsia="微软雅黑" w:hAnsi="微软雅黑"/>
+          <w:sz w:val="24"/>
+          <w:szCs w:val="24"/>
+        </w:rPr>
+      </w:pPr>
+      <w:r>
+        <w:rPr>
+          <w:rFonts w:ascii="微软雅黑" w:eastAsia="微软雅黑" w:hAnsi="微软雅黑" w:hint="eastAsia"/>
+          <w:sz w:val="24"/>
+          <w:szCs w:val="24"/>
+        </w:rPr>
+        <w:t>解决方案：</w:t>
+      </w:r>
+    </w:p>
+    <w:p>
+      <w:pPr>
+        <w:rPr>
+          <w:rFonts w:ascii="微软雅黑" w:eastAsia="微软雅黑" w:hAnsi="微软雅黑"/>
+        </w:rPr>
+      </w:pPr>
+      <w:r>
+        <w:rPr>
+          <w:rFonts w:ascii="微软雅黑" w:eastAsia="微软雅黑" w:hAnsi="微软雅黑" w:hint="eastAsia"/>
+        </w:rPr>
+        <w:t>使用周末的时间团队一起学习统计方面的相关知识，避免因团队人员数据统计基础相差过大而导致项目不一致。</w:t>
+      </w:r>
+    </w:p>
+    <w:p>
+      <w:pPr>
+        <w:pStyle w:val="2"/>
+      </w:pPr>
+      <w:r>
+        <w:rPr>
+          <w:rFonts w:hint="eastAsia"/>
+        </w:rPr>
+        <w:t>风险</w:t>
+      </w:r>
+      <w:r>
+        <w:rPr>
+          <w:rFonts w:hint="eastAsia"/>
+        </w:rPr>
+        <w:t>3</w:t>
+      </w:r>
+      <w:r>
+        <w:rPr>
+          <w:rFonts w:hint="eastAsia"/>
+        </w:rPr>
+        <w:t>：</w:t>
+      </w:r>
+    </w:p>
+    <w:p>
+      <w:pPr>
+        <w:rPr>
+          <w:rFonts w:ascii="微软雅黑" w:eastAsia="微软雅黑" w:hAnsi="微软雅黑"/>
+          <w:sz w:val="24"/>
+          <w:szCs w:val="24"/>
+        </w:rPr>
+      </w:pPr>
+      <w:r>
+        <w:rPr>
+          <w:rFonts w:ascii="微软雅黑" w:eastAsia="微软雅黑" w:hAnsi="微软雅黑" w:hint="eastAsia"/>
+          <w:sz w:val="24"/>
+          <w:szCs w:val="24"/>
+        </w:rPr>
+        <w:t>解决方案：</w:t>
+      </w:r>
+    </w:p>
+    <w:p>
+      <w:pPr>
+        <w:rPr>
+          <w:rFonts w:ascii="微软雅黑" w:eastAsia="微软雅黑" w:hAnsi="微软雅黑"/>
           <w:szCs w:val="21"/>
         </w:rPr>
-        <w:t>获取</w:t>
-      </w:r>
-      <w:r>
-        <w:rPr>
+      </w:pPr>
+      <w:r>
+        <w:rPr>
+          <w:rFonts w:ascii="微软雅黑" w:eastAsia="微软雅黑" w:hAnsi="微软雅黑" w:hint="eastAsia"/>
           <w:szCs w:val="21"/>
         </w:rPr>
-        <w:t>、理解和分析可能存在不完善的方面</w:t>
-      </w:r>
+        <w:t>团队一起交流API使用方法，在制定计划之前写出Demo获取服务器数据。</w:t>
+      </w:r>
+    </w:p>
+    <w:p>
+      <w:pPr>
+        <w:pStyle w:val="2"/>
+      </w:pPr>
       <w:r>
         <w:rPr>
           <w:rFonts w:hint="eastAsia"/>
+        </w:rPr>
+        <w:lastRenderedPageBreak/>
+        <w:t>风险</w:t>
+      </w:r>
+      <w:r>
+        <w:rPr>
+          <w:rFonts w:hint="eastAsia"/>
+        </w:rPr>
+        <w:t>4</w:t>
+      </w:r>
+      <w:r>
+        <w:rPr>
+          <w:rFonts w:hint="eastAsia"/>
+        </w:rPr>
+        <w:t>：</w:t>
+      </w:r>
+    </w:p>
+    <w:p>
+      <w:pPr>
+        <w:rPr>
+          <w:rFonts w:ascii="微软雅黑" w:eastAsia="微软雅黑" w:hAnsi="微软雅黑"/>
+          <w:sz w:val="24"/>
+          <w:szCs w:val="24"/>
+        </w:rPr>
+      </w:pPr>
+      <w:r>
+        <w:rPr>
+          <w:rFonts w:ascii="微软雅黑" w:eastAsia="微软雅黑" w:hAnsi="微软雅黑" w:hint="eastAsia"/>
+          <w:sz w:val="24"/>
+          <w:szCs w:val="24"/>
+        </w:rPr>
+        <w:t>解决方案：</w:t>
+      </w:r>
+    </w:p>
+    <w:p>
+      <w:pPr>
+        <w:rPr>
+          <w:rFonts w:ascii="微软雅黑" w:eastAsia="微软雅黑" w:hAnsi="微软雅黑" w:hint="eastAsia"/>
           <w:szCs w:val="21"/>
         </w:rPr>
-        <w:t>，</w:t>
-      </w:r>
-      <w:r>
-        <w:rPr>
+      </w:pPr>
+      <w:r>
+        <w:rPr>
+          <w:rFonts w:ascii="微软雅黑" w:eastAsia="微软雅黑" w:hAnsi="微软雅黑" w:hint="eastAsia"/>
           <w:szCs w:val="21"/>
         </w:rPr>
-        <w:t>对</w:t>
-      </w:r>
-      <w:r>
-        <w:rPr>
-          <w:rFonts w:hint="eastAsia"/>
-          <w:szCs w:val="21"/>
-        </w:rPr>
-        <w:t>用例</w:t>
-      </w:r>
-      <w:r>
-        <w:rPr>
-          <w:rFonts w:hint="eastAsia"/>
-          <w:szCs w:val="21"/>
-        </w:rPr>
-        <w:t>具体</w:t>
-      </w:r>
-      <w:r>
-        <w:rPr>
-          <w:szCs w:val="21"/>
-        </w:rPr>
-        <w:t>内容</w:t>
-      </w:r>
-      <w:r>
-        <w:rPr>
-          <w:szCs w:val="21"/>
-        </w:rPr>
-        <w:t>的确定也需要</w:t>
-      </w:r>
-      <w:r>
-        <w:rPr>
-          <w:rFonts w:hint="eastAsia"/>
-          <w:szCs w:val="21"/>
-        </w:rPr>
-        <w:t>再度</w:t>
-      </w:r>
-      <w:r>
-        <w:rPr>
-          <w:szCs w:val="21"/>
-        </w:rPr>
-        <w:t>商榷。</w:t>
+        <w:t>迭代一先简化需求，随着项目的进展团队成员对项目会有更明确的认识，在下次迭代中更加细化需求、</w:t>
       </w:r>
       <w:bookmarkStart w:id="0" w:name="_GoBack"/>
       <w:bookmarkEnd w:id="0"/>
     </w:p>
     <w:sectPr>
+      <w:footerReference w:type="default" r:id="rId10"/>
       <w:pgSz w:w="11906" w:h="16838"/>
       <w:pgMar w:top="1440" w:right="1800" w:bottom="1440" w:left="1800" w:header="851" w:footer="992" w:gutter="0"/>
+      <w:pgNumType w:start="0"/>
       <w:cols w:space="425"/>
+      <w:titlePg/>
       <w:docGrid w:type="lines" w:linePitch="312"/>
     </w:sectPr>
   </w:body>
 </w:document>
 </file>
 
+<file path=word/endnotes.xml><?xml version="1.0" encoding="utf-8"?>
+<w:endnotes xmlns:wpc="http://schemas.microsoft.com/office/word/2010/wordprocessingCanvas" xmlns:cx="http://schemas.microsoft.com/office/drawing/2014/chartex" xmlns:mc="http://schemas.openxmlformats.org/markup-compatibility/2006" xmlns:o="urn:schemas-microsoft-com:office:office" xmlns:r="http://schemas.openxmlformats.org/officeDocument/2006/relationships" xmlns:m="http://schemas.openxmlformats.org/officeDocument/2006/math" xmlns:v="urn:schemas-microsoft-com:vml" xmlns:wp14="http://schemas.microsoft.com/office/word/2010/wordprocessingDrawing" xmlns:wp="http://schemas.openxmlformats.org/drawingml/2006/wordprocessingDrawing" xmlns:w10="urn:schemas-microsoft-com:office:word" xmlns:w="http://schemas.openxmlformats.org/wordprocessingml/2006/main" xmlns:w14="http://schemas.microsoft.com/office/word/2010/wordml" xmlns:w15="http://schemas.microsoft.com/office/word/2012/wordml" xmlns:w16se="http://schemas.microsoft.com/office/word/2015/wordml/symex" xmlns:wpg="http://schemas.microsoft.com/office/word/2010/wordprocessingGroup" xmlns:wpi="http://schemas.microsoft.com/office/word/2010/wordprocessingInk" xmlns:wne="http://schemas.microsoft.com/office/word/2006/wordml" xmlns:wps="http://schemas.microsoft.com/office/word/2010/wordprocessingShape" mc:Ignorable="w14 w15 w16se wp14">
+  <w:endnote w:type="separator" w:id="-1">
+    <w:p>
+      <w:r>
+        <w:separator/>
+      </w:r>
+    </w:p>
+  </w:endnote>
+  <w:endnote w:type="continuationSeparator" w:id="0">
+    <w:p>
+      <w:r>
+        <w:continuationSeparator/>
+      </w:r>
+    </w:p>
+  </w:endnote>
+</w:endnotes>
+</file>
+
+<file path=word/footer1.xml><?xml version="1.0" encoding="utf-8"?>
+<w:ftr xmlns:wpc="http://schemas.microsoft.com/office/word/2010/wordprocessingCanvas" xmlns:cx="http://schemas.microsoft.com/office/drawing/2014/chartex" xmlns:mc="http://schemas.openxmlformats.org/markup-compatibility/2006" xmlns:o="urn:schemas-microsoft-com:office:office" xmlns:r="http://schemas.openxmlformats.org/officeDocument/2006/relationships" xmlns:m="http://schemas.openxmlformats.org/officeDocument/2006/math" xmlns:v="urn:schemas-microsoft-com:vml" xmlns:wp14="http://schemas.microsoft.com/office/word/2010/wordprocessingDrawing" xmlns:wp="http://schemas.openxmlformats.org/drawingml/2006/wordprocessingDrawing" xmlns:w10="urn:schemas-microsoft-com:office:word" xmlns:w="http://schemas.openxmlformats.org/wordprocessingml/2006/main" xmlns:w14="http://schemas.microsoft.com/office/word/2010/wordml" xmlns:w15="http://schemas.microsoft.com/office/word/2012/wordml" xmlns:w16se="http://schemas.microsoft.com/office/word/2015/wordml/symex" xmlns:wpg="http://schemas.microsoft.com/office/word/2010/wordprocessingGroup" xmlns:wpi="http://schemas.microsoft.com/office/word/2010/wordprocessingInk" xmlns:wne="http://schemas.microsoft.com/office/word/2006/wordml" xmlns:wps="http://schemas.microsoft.com/office/word/2010/wordprocessingShape" mc:Ignorable="w14 w15 w16se wp14">
+  <w:sdt>
+    <w:sdtPr>
+      <w:id w:val="683096465"/>
+      <w:docPartObj>
+        <w:docPartGallery w:val="Page Numbers (Bottom of Page)"/>
+        <w:docPartUnique/>
+      </w:docPartObj>
+    </w:sdtPr>
+    <w:sdtContent>
+      <w:p>
+        <w:pPr>
+          <w:pStyle w:val="a9"/>
+        </w:pPr>
+        <w:r>
+          <w:fldChar w:fldCharType="begin"/>
+        </w:r>
+        <w:r>
+          <w:instrText>PAGE   \* MERGEFORMAT</w:instrText>
+        </w:r>
+        <w:r>
+          <w:fldChar w:fldCharType="separate"/>
+        </w:r>
+        <w:r>
+          <w:rPr>
+            <w:noProof/>
+            <w:lang w:val="zh-CN"/>
+          </w:rPr>
+          <w:t>3</w:t>
+        </w:r>
+        <w:r>
+          <w:fldChar w:fldCharType="end"/>
+        </w:r>
+      </w:p>
+    </w:sdtContent>
+  </w:sdt>
+  <w:p>
+    <w:pPr>
+      <w:pStyle w:val="a9"/>
+    </w:pPr>
+  </w:p>
+</w:ftr>
+</file>
+
+<file path=word/footnotes.xml><?xml version="1.0" encoding="utf-8"?>
+<w:footnotes xmlns:wpc="http://schemas.microsoft.com/office/word/2010/wordprocessingCanvas" xmlns:cx="http://schemas.microsoft.com/office/drawing/2014/chartex" xmlns:mc="http://schemas.openxmlformats.org/markup-compatibility/2006" xmlns:o="urn:schemas-microsoft-com:office:office" xmlns:r="http://schemas.openxmlformats.org/officeDocument/2006/relationships" xmlns:m="http://schemas.openxmlformats.org/officeDocument/2006/math" xmlns:v="urn:schemas-microsoft-com:vml" xmlns:wp14="http://schemas.microsoft.com/office/word/2010/wordprocessingDrawing" xmlns:wp="http://schemas.openxmlformats.org/drawingml/2006/wordprocessingDrawing" xmlns:w10="urn:schemas-microsoft-com:office:word" xmlns:w="http://schemas.openxmlformats.org/wordprocessingml/2006/main" xmlns:w14="http://schemas.microsoft.com/office/word/2010/wordml" xmlns:w15="http://schemas.microsoft.com/office/word/2012/wordml" xmlns:w16se="http://schemas.microsoft.com/office/word/2015/wordml/symex" xmlns:wpg="http://schemas.microsoft.com/office/word/2010/wordprocessingGroup" xmlns:wpi="http://schemas.microsoft.com/office/word/2010/wordprocessingInk" xmlns:wne="http://schemas.microsoft.com/office/word/2006/wordml" xmlns:wps="http://schemas.microsoft.com/office/word/2010/wordprocessingShape" mc:Ignorable="w14 w15 w16se wp14">
+  <w:footnote w:type="separator" w:id="-1">
+    <w:p>
+      <w:r>
+        <w:separator/>
+      </w:r>
+    </w:p>
+  </w:footnote>
+  <w:footnote w:type="continuationSeparator" w:id="0">
+    <w:p>
+      <w:r>
+        <w:continuationSeparator/>
+      </w:r>
+    </w:p>
+  </w:footnote>
+</w:footnotes>
+</file>
+
 <file path=word/numbering.xml><?xml version="1.0" encoding="utf-8"?>
-<w:numbering xmlns:wpc="http://schemas.microsoft.com/office/word/2010/wordprocessingCanvas" xmlns:mc="http://schemas.openxmlformats.org/markup-compatibility/2006" xmlns:o="urn:schemas-microsoft-com:office:office" xmlns:r="http://schemas.openxmlformats.org/officeDocument/2006/relationships" xmlns:m="http://schemas.openxmlformats.org/officeDocument/2006/math" xmlns:v="urn:schemas-microsoft-com:vml" xmlns:wp14="http://schemas.microsoft.com/office/word/2010/wordprocessingDrawing" xmlns:wp="http://schemas.openxmlformats.org/drawingml/2006/wordprocessingDrawing" xmlns:w10="urn:schemas-microsoft-com:office:word" xmlns:w="http://schemas.openxmlformats.org/wordprocessingml/2006/main" xmlns:w14="http://schemas.microsoft.com/office/word/2010/wordml" xmlns:w15="http://schemas.microsoft.com/office/word/2012/wordml" xmlns:wpg="http://schemas.microsoft.com/office/word/2010/wordprocessingGroup" xmlns:wpi="http://schemas.microsoft.com/office/word/2010/wordprocessingInk" xmlns:wne="http://schemas.microsoft.com/office/word/2006/wordml" xmlns:wps="http://schemas.microsoft.com/office/word/2010/wordprocessingShape" mc:Ignorable="w14 w15 wp14">
+<w:numbering xmlns:wpc="http://schemas.microsoft.com/office/word/2010/wordprocessingCanvas" xmlns:cx="http://schemas.microsoft.com/office/drawing/2014/chartex" xmlns:mc="http://schemas.openxmlformats.org/markup-compatibility/2006" xmlns:o="urn:schemas-microsoft-com:office:office" xmlns:r="http://schemas.openxmlformats.org/officeDocument/2006/relationships" xmlns:m="http://schemas.openxmlformats.org/officeDocument/2006/math" xmlns:v="urn:schemas-microsoft-com:vml" xmlns:wp14="http://schemas.microsoft.com/office/word/2010/wordprocessingDrawing" xmlns:wp="http://schemas.openxmlformats.org/drawingml/2006/wordprocessingDrawing" xmlns:w10="urn:schemas-microsoft-com:office:word" xmlns:w="http://schemas.openxmlformats.org/wordprocessingml/2006/main" xmlns:w14="http://schemas.microsoft.com/office/word/2010/wordml" xmlns:w15="http://schemas.microsoft.com/office/word/2012/wordml" xmlns:w16se="http://schemas.microsoft.com/office/word/2015/wordml/symex" xmlns:wpg="http://schemas.microsoft.com/office/word/2010/wordprocessingGroup" xmlns:wpi="http://schemas.microsoft.com/office/word/2010/wordprocessingInk" xmlns:wne="http://schemas.microsoft.com/office/word/2006/wordml" xmlns:wps="http://schemas.microsoft.com/office/word/2010/wordprocessingShape" mc:Ignorable="w14 w15 w16se wp14">
   <w:abstractNum w:abstractNumId="0" w15:restartNumberingAfterBreak="0">
     <w:nsid w:val="0C915572"/>
     <w:multiLevelType w:val="hybridMultilevel"/>
@@ -373,14 +1777,1427 @@
       </w:pPr>
     </w:lvl>
   </w:abstractNum>
+  <w:abstractNum w:abstractNumId="1" w15:restartNumberingAfterBreak="0">
+    <w:nsid w:val="0EDC3C4A"/>
+    <w:multiLevelType w:val="hybridMultilevel"/>
+    <w:tmpl w:val="D784659E"/>
+    <w:lvl w:ilvl="0" w:tplc="BDF03BE2">
+      <w:start w:val="1"/>
+      <w:numFmt w:val="decimal"/>
+      <w:lvlText w:val="%1、"/>
+      <w:lvlJc w:val="left"/>
+      <w:pPr>
+        <w:ind w:left="360" w:hanging="360"/>
+      </w:pPr>
+      <w:rPr>
+        <w:rFonts w:hint="default"/>
+      </w:rPr>
+    </w:lvl>
+    <w:lvl w:ilvl="1" w:tplc="04090019" w:tentative="1">
+      <w:start w:val="1"/>
+      <w:numFmt w:val="lowerLetter"/>
+      <w:lvlText w:val="%2)"/>
+      <w:lvlJc w:val="left"/>
+      <w:pPr>
+        <w:ind w:left="840" w:hanging="420"/>
+      </w:pPr>
+    </w:lvl>
+    <w:lvl w:ilvl="2" w:tplc="0409001B" w:tentative="1">
+      <w:start w:val="1"/>
+      <w:numFmt w:val="lowerRoman"/>
+      <w:lvlText w:val="%3."/>
+      <w:lvlJc w:val="right"/>
+      <w:pPr>
+        <w:ind w:left="1260" w:hanging="420"/>
+      </w:pPr>
+    </w:lvl>
+    <w:lvl w:ilvl="3" w:tplc="0409000F" w:tentative="1">
+      <w:start w:val="1"/>
+      <w:numFmt w:val="decimal"/>
+      <w:lvlText w:val="%4."/>
+      <w:lvlJc w:val="left"/>
+      <w:pPr>
+        <w:ind w:left="1680" w:hanging="420"/>
+      </w:pPr>
+    </w:lvl>
+    <w:lvl w:ilvl="4" w:tplc="04090019" w:tentative="1">
+      <w:start w:val="1"/>
+      <w:numFmt w:val="lowerLetter"/>
+      <w:lvlText w:val="%5)"/>
+      <w:lvlJc w:val="left"/>
+      <w:pPr>
+        <w:ind w:left="2100" w:hanging="420"/>
+      </w:pPr>
+    </w:lvl>
+    <w:lvl w:ilvl="5" w:tplc="0409001B" w:tentative="1">
+      <w:start w:val="1"/>
+      <w:numFmt w:val="lowerRoman"/>
+      <w:lvlText w:val="%6."/>
+      <w:lvlJc w:val="right"/>
+      <w:pPr>
+        <w:ind w:left="2520" w:hanging="420"/>
+      </w:pPr>
+    </w:lvl>
+    <w:lvl w:ilvl="6" w:tplc="0409000F" w:tentative="1">
+      <w:start w:val="1"/>
+      <w:numFmt w:val="decimal"/>
+      <w:lvlText w:val="%7."/>
+      <w:lvlJc w:val="left"/>
+      <w:pPr>
+        <w:ind w:left="2940" w:hanging="420"/>
+      </w:pPr>
+    </w:lvl>
+    <w:lvl w:ilvl="7" w:tplc="04090019" w:tentative="1">
+      <w:start w:val="1"/>
+      <w:numFmt w:val="lowerLetter"/>
+      <w:lvlText w:val="%8)"/>
+      <w:lvlJc w:val="left"/>
+      <w:pPr>
+        <w:ind w:left="3360" w:hanging="420"/>
+      </w:pPr>
+    </w:lvl>
+    <w:lvl w:ilvl="8" w:tplc="0409001B" w:tentative="1">
+      <w:start w:val="1"/>
+      <w:numFmt w:val="lowerRoman"/>
+      <w:lvlText w:val="%9."/>
+      <w:lvlJc w:val="right"/>
+      <w:pPr>
+        <w:ind w:left="3780" w:hanging="420"/>
+      </w:pPr>
+    </w:lvl>
+  </w:abstractNum>
+  <w:abstractNum w:abstractNumId="2" w15:restartNumberingAfterBreak="0">
+    <w:nsid w:val="5F8F2F71"/>
+    <w:multiLevelType w:val="hybridMultilevel"/>
+    <w:tmpl w:val="F1EC9922"/>
+    <w:lvl w:ilvl="0" w:tplc="D68C67EA">
+      <w:start w:val="1"/>
+      <w:numFmt w:val="decimal"/>
+      <w:lvlText w:val="%1、"/>
+      <w:lvlJc w:val="left"/>
+      <w:pPr>
+        <w:ind w:left="360" w:hanging="360"/>
+      </w:pPr>
+      <w:rPr>
+        <w:rFonts w:asciiTheme="minorHAnsi" w:eastAsiaTheme="minorEastAsia" w:hAnsiTheme="minorHAnsi" w:hint="default"/>
+      </w:rPr>
+    </w:lvl>
+    <w:lvl w:ilvl="1" w:tplc="04090019" w:tentative="1">
+      <w:start w:val="1"/>
+      <w:numFmt w:val="lowerLetter"/>
+      <w:lvlText w:val="%2)"/>
+      <w:lvlJc w:val="left"/>
+      <w:pPr>
+        <w:ind w:left="840" w:hanging="420"/>
+      </w:pPr>
+    </w:lvl>
+    <w:lvl w:ilvl="2" w:tplc="0409001B" w:tentative="1">
+      <w:start w:val="1"/>
+      <w:numFmt w:val="lowerRoman"/>
+      <w:lvlText w:val="%3."/>
+      <w:lvlJc w:val="right"/>
+      <w:pPr>
+        <w:ind w:left="1260" w:hanging="420"/>
+      </w:pPr>
+    </w:lvl>
+    <w:lvl w:ilvl="3" w:tplc="0409000F" w:tentative="1">
+      <w:start w:val="1"/>
+      <w:numFmt w:val="decimal"/>
+      <w:lvlText w:val="%4."/>
+      <w:lvlJc w:val="left"/>
+      <w:pPr>
+        <w:ind w:left="1680" w:hanging="420"/>
+      </w:pPr>
+    </w:lvl>
+    <w:lvl w:ilvl="4" w:tplc="04090019" w:tentative="1">
+      <w:start w:val="1"/>
+      <w:numFmt w:val="lowerLetter"/>
+      <w:lvlText w:val="%5)"/>
+      <w:lvlJc w:val="left"/>
+      <w:pPr>
+        <w:ind w:left="2100" w:hanging="420"/>
+      </w:pPr>
+    </w:lvl>
+    <w:lvl w:ilvl="5" w:tplc="0409001B" w:tentative="1">
+      <w:start w:val="1"/>
+      <w:numFmt w:val="lowerRoman"/>
+      <w:lvlText w:val="%6."/>
+      <w:lvlJc w:val="right"/>
+      <w:pPr>
+        <w:ind w:left="2520" w:hanging="420"/>
+      </w:pPr>
+    </w:lvl>
+    <w:lvl w:ilvl="6" w:tplc="0409000F" w:tentative="1">
+      <w:start w:val="1"/>
+      <w:numFmt w:val="decimal"/>
+      <w:lvlText w:val="%7."/>
+      <w:lvlJc w:val="left"/>
+      <w:pPr>
+        <w:ind w:left="2940" w:hanging="420"/>
+      </w:pPr>
+    </w:lvl>
+    <w:lvl w:ilvl="7" w:tplc="04090019" w:tentative="1">
+      <w:start w:val="1"/>
+      <w:numFmt w:val="lowerLetter"/>
+      <w:lvlText w:val="%8)"/>
+      <w:lvlJc w:val="left"/>
+      <w:pPr>
+        <w:ind w:left="3360" w:hanging="420"/>
+      </w:pPr>
+    </w:lvl>
+    <w:lvl w:ilvl="8" w:tplc="0409001B" w:tentative="1">
+      <w:start w:val="1"/>
+      <w:numFmt w:val="lowerRoman"/>
+      <w:lvlText w:val="%9."/>
+      <w:lvlJc w:val="right"/>
+      <w:pPr>
+        <w:ind w:left="3780" w:hanging="420"/>
+      </w:pPr>
+    </w:lvl>
+  </w:abstractNum>
+  <w:abstractNum w:abstractNumId="3" w15:restartNumberingAfterBreak="0">
+    <w:nsid w:val="61A11BFA"/>
+    <w:multiLevelType w:val="hybridMultilevel"/>
+    <w:tmpl w:val="E31C4958"/>
+    <w:lvl w:ilvl="0" w:tplc="0409000F">
+      <w:start w:val="1"/>
+      <w:numFmt w:val="decimal"/>
+      <w:lvlText w:val="%1."/>
+      <w:lvlJc w:val="left"/>
+      <w:pPr>
+        <w:ind w:left="1200" w:hanging="420"/>
+      </w:pPr>
+    </w:lvl>
+    <w:lvl w:ilvl="1" w:tplc="04090019" w:tentative="1">
+      <w:start w:val="1"/>
+      <w:numFmt w:val="lowerLetter"/>
+      <w:lvlText w:val="%2)"/>
+      <w:lvlJc w:val="left"/>
+      <w:pPr>
+        <w:ind w:left="1620" w:hanging="420"/>
+      </w:pPr>
+    </w:lvl>
+    <w:lvl w:ilvl="2" w:tplc="0409001B" w:tentative="1">
+      <w:start w:val="1"/>
+      <w:numFmt w:val="lowerRoman"/>
+      <w:lvlText w:val="%3."/>
+      <w:lvlJc w:val="right"/>
+      <w:pPr>
+        <w:ind w:left="2040" w:hanging="420"/>
+      </w:pPr>
+    </w:lvl>
+    <w:lvl w:ilvl="3" w:tplc="0409000F" w:tentative="1">
+      <w:start w:val="1"/>
+      <w:numFmt w:val="decimal"/>
+      <w:lvlText w:val="%4."/>
+      <w:lvlJc w:val="left"/>
+      <w:pPr>
+        <w:ind w:left="2460" w:hanging="420"/>
+      </w:pPr>
+    </w:lvl>
+    <w:lvl w:ilvl="4" w:tplc="04090019" w:tentative="1">
+      <w:start w:val="1"/>
+      <w:numFmt w:val="lowerLetter"/>
+      <w:lvlText w:val="%5)"/>
+      <w:lvlJc w:val="left"/>
+      <w:pPr>
+        <w:ind w:left="2880" w:hanging="420"/>
+      </w:pPr>
+    </w:lvl>
+    <w:lvl w:ilvl="5" w:tplc="0409001B" w:tentative="1">
+      <w:start w:val="1"/>
+      <w:numFmt w:val="lowerRoman"/>
+      <w:lvlText w:val="%6."/>
+      <w:lvlJc w:val="right"/>
+      <w:pPr>
+        <w:ind w:left="3300" w:hanging="420"/>
+      </w:pPr>
+    </w:lvl>
+    <w:lvl w:ilvl="6" w:tplc="0409000F" w:tentative="1">
+      <w:start w:val="1"/>
+      <w:numFmt w:val="decimal"/>
+      <w:lvlText w:val="%7."/>
+      <w:lvlJc w:val="left"/>
+      <w:pPr>
+        <w:ind w:left="3720" w:hanging="420"/>
+      </w:pPr>
+    </w:lvl>
+    <w:lvl w:ilvl="7" w:tplc="04090019" w:tentative="1">
+      <w:start w:val="1"/>
+      <w:numFmt w:val="lowerLetter"/>
+      <w:lvlText w:val="%8)"/>
+      <w:lvlJc w:val="left"/>
+      <w:pPr>
+        <w:ind w:left="4140" w:hanging="420"/>
+      </w:pPr>
+    </w:lvl>
+    <w:lvl w:ilvl="8" w:tplc="0409001B" w:tentative="1">
+      <w:start w:val="1"/>
+      <w:numFmt w:val="lowerRoman"/>
+      <w:lvlText w:val="%9."/>
+      <w:lvlJc w:val="right"/>
+      <w:pPr>
+        <w:ind w:left="4560" w:hanging="420"/>
+      </w:pPr>
+    </w:lvl>
+  </w:abstractNum>
+  <w:abstractNum w:abstractNumId="4" w15:restartNumberingAfterBreak="0">
+    <w:nsid w:val="68071C04"/>
+    <w:multiLevelType w:val="hybridMultilevel"/>
+    <w:tmpl w:val="AEE2BF02"/>
+    <w:lvl w:ilvl="0" w:tplc="88FEE416">
+      <w:start w:val="1"/>
+      <w:numFmt w:val="decimal"/>
+      <w:lvlText w:val="%1、"/>
+      <w:lvlJc w:val="left"/>
+      <w:pPr>
+        <w:ind w:left="360" w:hanging="360"/>
+      </w:pPr>
+      <w:rPr>
+        <w:rFonts w:hint="default"/>
+      </w:rPr>
+    </w:lvl>
+    <w:lvl w:ilvl="1" w:tplc="04090019" w:tentative="1">
+      <w:start w:val="1"/>
+      <w:numFmt w:val="lowerLetter"/>
+      <w:lvlText w:val="%2)"/>
+      <w:lvlJc w:val="left"/>
+      <w:pPr>
+        <w:ind w:left="840" w:hanging="420"/>
+      </w:pPr>
+    </w:lvl>
+    <w:lvl w:ilvl="2" w:tplc="0409001B" w:tentative="1">
+      <w:start w:val="1"/>
+      <w:numFmt w:val="lowerRoman"/>
+      <w:lvlText w:val="%3."/>
+      <w:lvlJc w:val="right"/>
+      <w:pPr>
+        <w:ind w:left="1260" w:hanging="420"/>
+      </w:pPr>
+    </w:lvl>
+    <w:lvl w:ilvl="3" w:tplc="0409000F" w:tentative="1">
+      <w:start w:val="1"/>
+      <w:numFmt w:val="decimal"/>
+      <w:lvlText w:val="%4."/>
+      <w:lvlJc w:val="left"/>
+      <w:pPr>
+        <w:ind w:left="1680" w:hanging="420"/>
+      </w:pPr>
+    </w:lvl>
+    <w:lvl w:ilvl="4" w:tplc="04090019" w:tentative="1">
+      <w:start w:val="1"/>
+      <w:numFmt w:val="lowerLetter"/>
+      <w:lvlText w:val="%5)"/>
+      <w:lvlJc w:val="left"/>
+      <w:pPr>
+        <w:ind w:left="2100" w:hanging="420"/>
+      </w:pPr>
+    </w:lvl>
+    <w:lvl w:ilvl="5" w:tplc="0409001B" w:tentative="1">
+      <w:start w:val="1"/>
+      <w:numFmt w:val="lowerRoman"/>
+      <w:lvlText w:val="%6."/>
+      <w:lvlJc w:val="right"/>
+      <w:pPr>
+        <w:ind w:left="2520" w:hanging="420"/>
+      </w:pPr>
+    </w:lvl>
+    <w:lvl w:ilvl="6" w:tplc="0409000F" w:tentative="1">
+      <w:start w:val="1"/>
+      <w:numFmt w:val="decimal"/>
+      <w:lvlText w:val="%7."/>
+      <w:lvlJc w:val="left"/>
+      <w:pPr>
+        <w:ind w:left="2940" w:hanging="420"/>
+      </w:pPr>
+    </w:lvl>
+    <w:lvl w:ilvl="7" w:tplc="04090019" w:tentative="1">
+      <w:start w:val="1"/>
+      <w:numFmt w:val="lowerLetter"/>
+      <w:lvlText w:val="%8)"/>
+      <w:lvlJc w:val="left"/>
+      <w:pPr>
+        <w:ind w:left="3360" w:hanging="420"/>
+      </w:pPr>
+    </w:lvl>
+    <w:lvl w:ilvl="8" w:tplc="0409001B" w:tentative="1">
+      <w:start w:val="1"/>
+      <w:numFmt w:val="lowerRoman"/>
+      <w:lvlText w:val="%9."/>
+      <w:lvlJc w:val="right"/>
+      <w:pPr>
+        <w:ind w:left="3780" w:hanging="420"/>
+      </w:pPr>
+    </w:lvl>
+  </w:abstractNum>
+  <w:abstractNum w:abstractNumId="5" w15:restartNumberingAfterBreak="0">
+    <w:nsid w:val="6BB07E10"/>
+    <w:multiLevelType w:val="hybridMultilevel"/>
+    <w:tmpl w:val="3E5262D2"/>
+    <w:lvl w:ilvl="0" w:tplc="C3B44988">
+      <w:start w:val="1"/>
+      <w:numFmt w:val="decimal"/>
+      <w:lvlText w:val="%1、"/>
+      <w:lvlJc w:val="left"/>
+      <w:pPr>
+        <w:ind w:left="360" w:hanging="360"/>
+      </w:pPr>
+      <w:rPr>
+        <w:rFonts w:asciiTheme="minorHAnsi" w:eastAsiaTheme="minorEastAsia" w:hAnsiTheme="minorHAnsi" w:hint="default"/>
+      </w:rPr>
+    </w:lvl>
+    <w:lvl w:ilvl="1" w:tplc="04090019" w:tentative="1">
+      <w:start w:val="1"/>
+      <w:numFmt w:val="lowerLetter"/>
+      <w:lvlText w:val="%2)"/>
+      <w:lvlJc w:val="left"/>
+      <w:pPr>
+        <w:ind w:left="840" w:hanging="420"/>
+      </w:pPr>
+    </w:lvl>
+    <w:lvl w:ilvl="2" w:tplc="0409001B" w:tentative="1">
+      <w:start w:val="1"/>
+      <w:numFmt w:val="lowerRoman"/>
+      <w:lvlText w:val="%3."/>
+      <w:lvlJc w:val="right"/>
+      <w:pPr>
+        <w:ind w:left="1260" w:hanging="420"/>
+      </w:pPr>
+    </w:lvl>
+    <w:lvl w:ilvl="3" w:tplc="0409000F" w:tentative="1">
+      <w:start w:val="1"/>
+      <w:numFmt w:val="decimal"/>
+      <w:lvlText w:val="%4."/>
+      <w:lvlJc w:val="left"/>
+      <w:pPr>
+        <w:ind w:left="1680" w:hanging="420"/>
+      </w:pPr>
+    </w:lvl>
+    <w:lvl w:ilvl="4" w:tplc="04090019" w:tentative="1">
+      <w:start w:val="1"/>
+      <w:numFmt w:val="lowerLetter"/>
+      <w:lvlText w:val="%5)"/>
+      <w:lvlJc w:val="left"/>
+      <w:pPr>
+        <w:ind w:left="2100" w:hanging="420"/>
+      </w:pPr>
+    </w:lvl>
+    <w:lvl w:ilvl="5" w:tplc="0409001B" w:tentative="1">
+      <w:start w:val="1"/>
+      <w:numFmt w:val="lowerRoman"/>
+      <w:lvlText w:val="%6."/>
+      <w:lvlJc w:val="right"/>
+      <w:pPr>
+        <w:ind w:left="2520" w:hanging="420"/>
+      </w:pPr>
+    </w:lvl>
+    <w:lvl w:ilvl="6" w:tplc="0409000F" w:tentative="1">
+      <w:start w:val="1"/>
+      <w:numFmt w:val="decimal"/>
+      <w:lvlText w:val="%7."/>
+      <w:lvlJc w:val="left"/>
+      <w:pPr>
+        <w:ind w:left="2940" w:hanging="420"/>
+      </w:pPr>
+    </w:lvl>
+    <w:lvl w:ilvl="7" w:tplc="04090019" w:tentative="1">
+      <w:start w:val="1"/>
+      <w:numFmt w:val="lowerLetter"/>
+      <w:lvlText w:val="%8)"/>
+      <w:lvlJc w:val="left"/>
+      <w:pPr>
+        <w:ind w:left="3360" w:hanging="420"/>
+      </w:pPr>
+    </w:lvl>
+    <w:lvl w:ilvl="8" w:tplc="0409001B" w:tentative="1">
+      <w:start w:val="1"/>
+      <w:numFmt w:val="lowerRoman"/>
+      <w:lvlText w:val="%9."/>
+      <w:lvlJc w:val="right"/>
+      <w:pPr>
+        <w:ind w:left="3780" w:hanging="420"/>
+      </w:pPr>
+    </w:lvl>
+  </w:abstractNum>
+  <w:abstractNum w:abstractNumId="6" w15:restartNumberingAfterBreak="0">
+    <w:nsid w:val="703E4508"/>
+    <w:multiLevelType w:val="hybridMultilevel"/>
+    <w:tmpl w:val="CA14187E"/>
+    <w:lvl w:ilvl="0" w:tplc="F8E89998">
+      <w:start w:val="1"/>
+      <w:numFmt w:val="decimal"/>
+      <w:lvlText w:val="%1、"/>
+      <w:lvlJc w:val="left"/>
+      <w:pPr>
+        <w:ind w:left="360" w:hanging="360"/>
+      </w:pPr>
+      <w:rPr>
+        <w:rFonts w:hint="default"/>
+      </w:rPr>
+    </w:lvl>
+    <w:lvl w:ilvl="1" w:tplc="04090019" w:tentative="1">
+      <w:start w:val="1"/>
+      <w:numFmt w:val="lowerLetter"/>
+      <w:lvlText w:val="%2)"/>
+      <w:lvlJc w:val="left"/>
+      <w:pPr>
+        <w:ind w:left="840" w:hanging="420"/>
+      </w:pPr>
+    </w:lvl>
+    <w:lvl w:ilvl="2" w:tplc="0409001B" w:tentative="1">
+      <w:start w:val="1"/>
+      <w:numFmt w:val="lowerRoman"/>
+      <w:lvlText w:val="%3."/>
+      <w:lvlJc w:val="right"/>
+      <w:pPr>
+        <w:ind w:left="1260" w:hanging="420"/>
+      </w:pPr>
+    </w:lvl>
+    <w:lvl w:ilvl="3" w:tplc="0409000F" w:tentative="1">
+      <w:start w:val="1"/>
+      <w:numFmt w:val="decimal"/>
+      <w:lvlText w:val="%4."/>
+      <w:lvlJc w:val="left"/>
+      <w:pPr>
+        <w:ind w:left="1680" w:hanging="420"/>
+      </w:pPr>
+    </w:lvl>
+    <w:lvl w:ilvl="4" w:tplc="04090019" w:tentative="1">
+      <w:start w:val="1"/>
+      <w:numFmt w:val="lowerLetter"/>
+      <w:lvlText w:val="%5)"/>
+      <w:lvlJc w:val="left"/>
+      <w:pPr>
+        <w:ind w:left="2100" w:hanging="420"/>
+      </w:pPr>
+    </w:lvl>
+    <w:lvl w:ilvl="5" w:tplc="0409001B" w:tentative="1">
+      <w:start w:val="1"/>
+      <w:numFmt w:val="lowerRoman"/>
+      <w:lvlText w:val="%6."/>
+      <w:lvlJc w:val="right"/>
+      <w:pPr>
+        <w:ind w:left="2520" w:hanging="420"/>
+      </w:pPr>
+    </w:lvl>
+    <w:lvl w:ilvl="6" w:tplc="0409000F" w:tentative="1">
+      <w:start w:val="1"/>
+      <w:numFmt w:val="decimal"/>
+      <w:lvlText w:val="%7."/>
+      <w:lvlJc w:val="left"/>
+      <w:pPr>
+        <w:ind w:left="2940" w:hanging="420"/>
+      </w:pPr>
+    </w:lvl>
+    <w:lvl w:ilvl="7" w:tplc="04090019" w:tentative="1">
+      <w:start w:val="1"/>
+      <w:numFmt w:val="lowerLetter"/>
+      <w:lvlText w:val="%8)"/>
+      <w:lvlJc w:val="left"/>
+      <w:pPr>
+        <w:ind w:left="3360" w:hanging="420"/>
+      </w:pPr>
+    </w:lvl>
+    <w:lvl w:ilvl="8" w:tplc="0409001B" w:tentative="1">
+      <w:start w:val="1"/>
+      <w:numFmt w:val="lowerRoman"/>
+      <w:lvlText w:val="%9."/>
+      <w:lvlJc w:val="right"/>
+      <w:pPr>
+        <w:ind w:left="3780" w:hanging="420"/>
+      </w:pPr>
+    </w:lvl>
+  </w:abstractNum>
   <w:num w:numId="1">
     <w:abstractNumId w:val="0"/>
+  </w:num>
+  <w:num w:numId="2">
+    <w:abstractNumId w:val="3"/>
+  </w:num>
+  <w:num w:numId="3">
+    <w:abstractNumId w:val="4"/>
+  </w:num>
+  <w:num w:numId="4">
+    <w:abstractNumId w:val="5"/>
+  </w:num>
+  <w:num w:numId="5">
+    <w:abstractNumId w:val="6"/>
+  </w:num>
+  <w:num w:numId="6">
+    <w:abstractNumId w:val="1"/>
+  </w:num>
+  <w:num w:numId="7">
+    <w:abstractNumId w:val="2"/>
   </w:num>
 </w:numbering>
 </file>
 
 <file path=word/styles.xml><?xml version="1.0" encoding="utf-8"?>
-<w:styles xmlns:mc="http://schemas.openxmlformats.org/markup-compatibility/2006" xmlns:r="http://schemas.openxmlformats.org/officeDocument/2006/relationships" xmlns:w="http://schemas.openxmlformats.org/wordprocessingml/2006/main" xmlns:w14="http://schemas.microsoft.com/office/word/2010/wordml" xmlns:w15="http://schemas.microsoft.com/office/word/2012/wordml" mc:Ignorable="w14 w15">
+<w:styles xmlns:mc="http://schemas.openxmlformats.org/markup-compatibility/2006" xmlns:r="http://schemas.openxmlformats.org/officeDocument/2006/relationships" xmlns:w="http://schemas.openxmlformats.org/wordprocessingml/2006/main" xmlns:w14="http://schemas.microsoft.com/office/word/2010/wordml" xmlns:w15="http://schemas.microsoft.com/office/word/2012/wordml" xmlns:w16se="http://schemas.microsoft.com/office/word/2015/wordml/symex" mc:Ignorable="w14 w15 w16se">
+  <w:docDefaults>
+    <w:rPrDefault>
+      <w:rPr>
+        <w:rFonts w:asciiTheme="minorHAnsi" w:eastAsiaTheme="minorEastAsia" w:hAnsiTheme="minorHAnsi" w:cstheme="minorBidi"/>
+        <w:kern w:val="2"/>
+        <w:sz w:val="21"/>
+        <w:szCs w:val="22"/>
+        <w:lang w:val="en-US" w:eastAsia="zh-CN" w:bidi="ar-SA"/>
+      </w:rPr>
+    </w:rPrDefault>
+    <w:pPrDefault/>
+  </w:docDefaults>
+  <w:latentStyles w:defLockedState="0" w:defUIPriority="99" w:defSemiHidden="0" w:defUnhideWhenUsed="0" w:defQFormat="0" w:count="371">
+    <w:lsdException w:name="Normal" w:uiPriority="0" w:qFormat="1"/>
+    <w:lsdException w:name="heading 1" w:uiPriority="9" w:qFormat="1"/>
+    <w:lsdException w:name="heading 2" w:semiHidden="1" w:uiPriority="9" w:unhideWhenUsed="1" w:qFormat="1"/>
+    <w:lsdException w:name="heading 3" w:semiHidden="1" w:uiPriority="9" w:unhideWhenUsed="1" w:qFormat="1"/>
+    <w:lsdException w:name="heading 4" w:semiHidden="1" w:uiPriority="9" w:unhideWhenUsed="1" w:qFormat="1"/>
+    <w:lsdException w:name="heading 5" w:semiHidden="1" w:uiPriority="9" w:unhideWhenUsed="1" w:qFormat="1"/>
+    <w:lsdException w:name="heading 6" w:semiHidden="1" w:uiPriority="9" w:unhideWhenUsed="1" w:qFormat="1"/>
+    <w:lsdException w:name="heading 7" w:semiHidden="1" w:uiPriority="9" w:unhideWhenUsed="1" w:qFormat="1"/>
+    <w:lsdException w:name="heading 8" w:semiHidden="1" w:uiPriority="9" w:unhideWhenUsed="1" w:qFormat="1"/>
+    <w:lsdException w:name="heading 9" w:semiHidden="1" w:uiPriority="9" w:unhideWhenUsed="1" w:qFormat="1"/>
+    <w:lsdException w:name="index 1" w:semiHidden="1" w:unhideWhenUsed="1"/>
+    <w:lsdException w:name="index 2" w:semiHidden="1" w:unhideWhenUsed="1"/>
+    <w:lsdException w:name="index 3" w:semiHidden="1" w:unhideWhenUsed="1"/>
+    <w:lsdException w:name="index 4" w:semiHidden="1" w:unhideWhenUsed="1"/>
+    <w:lsdException w:name="index 5" w:semiHidden="1" w:unhideWhenUsed="1"/>
+    <w:lsdException w:name="index 6" w:semiHidden="1" w:unhideWhenUsed="1"/>
+    <w:lsdException w:name="index 7" w:semiHidden="1" w:unhideWhenUsed="1"/>
+    <w:lsdException w:name="index 8" w:semiHidden="1" w:unhideWhenUsed="1"/>
+    <w:lsdException w:name="index 9" w:semiHidden="1" w:unhideWhenUsed="1"/>
+    <w:lsdException w:name="toc 1" w:semiHidden="1" w:uiPriority="39" w:unhideWhenUsed="1"/>
+    <w:lsdException w:name="toc 2" w:semiHidden="1" w:uiPriority="39" w:unhideWhenUsed="1"/>
+    <w:lsdException w:name="toc 3" w:semiHidden="1" w:uiPriority="39" w:unhideWhenUsed="1"/>
+    <w:lsdException w:name="toc 4" w:semiHidden="1" w:uiPriority="39" w:unhideWhenUsed="1"/>
+    <w:lsdException w:name="toc 5" w:semiHidden="1" w:uiPriority="39" w:unhideWhenUsed="1"/>
+    <w:lsdException w:name="toc 6" w:semiHidden="1" w:uiPriority="39" w:unhideWhenUsed="1"/>
+    <w:lsdException w:name="toc 7" w:semiHidden="1" w:uiPriority="39" w:unhideWhenUsed="1"/>
+    <w:lsdException w:name="toc 8" w:semiHidden="1" w:uiPriority="39" w:unhideWhenUsed="1"/>
+    <w:lsdException w:name="toc 9" w:semiHidden="1" w:uiPriority="39" w:unhideWhenUsed="1"/>
+    <w:lsdException w:name="Normal Indent" w:semiHidden="1" w:unhideWhenUsed="1"/>
+    <w:lsdException w:name="footnote text" w:semiHidden="1" w:unhideWhenUsed="1"/>
+    <w:lsdException w:name="annotation text" w:semiHidden="1" w:unhideWhenUsed="1"/>
+    <w:lsdException w:name="header" w:semiHidden="1" w:unhideWhenUsed="1"/>
+    <w:lsdException w:name="footer" w:semiHidden="1" w:unhideWhenUsed="1"/>
+    <w:lsdException w:name="index heading" w:semiHidden="1" w:unhideWhenUsed="1"/>
+    <w:lsdException w:name="caption" w:semiHidden="1" w:uiPriority="35" w:unhideWhenUsed="1" w:qFormat="1"/>
+    <w:lsdException w:name="table of figures" w:semiHidden="1" w:unhideWhenUsed="1"/>
+    <w:lsdException w:name="envelope address" w:semiHidden="1" w:unhideWhenUsed="1"/>
+    <w:lsdException w:name="envelope return" w:semiHidden="1" w:unhideWhenUsed="1"/>
+    <w:lsdException w:name="footnote reference" w:semiHidden="1" w:unhideWhenUsed="1"/>
+    <w:lsdException w:name="annotation reference" w:semiHidden="1" w:unhideWhenUsed="1"/>
+    <w:lsdException w:name="line number" w:semiHidden="1" w:unhideWhenUsed="1"/>
+    <w:lsdException w:name="page number" w:semiHidden="1" w:unhideWhenUsed="1"/>
+    <w:lsdException w:name="endnote reference" w:semiHidden="1" w:unhideWhenUsed="1"/>
+    <w:lsdException w:name="endnote text" w:semiHidden="1" w:unhideWhenUsed="1"/>
+    <w:lsdException w:name="table of authorities" w:semiHidden="1" w:unhideWhenUsed="1"/>
+    <w:lsdException w:name="macro" w:semiHidden="1" w:unhideWhenUsed="1"/>
+    <w:lsdException w:name="toa heading" w:semiHidden="1" w:unhideWhenUsed="1"/>
+    <w:lsdException w:name="List" w:semiHidden="1" w:unhideWhenUsed="1"/>
+    <w:lsdException w:name="List Bullet" w:semiHidden="1" w:unhideWhenUsed="1"/>
+    <w:lsdException w:name="List Number" w:semiHidden="1" w:unhideWhenUsed="1"/>
+    <w:lsdException w:name="List 2" w:semiHidden="1" w:unhideWhenUsed="1"/>
+    <w:lsdException w:name="List 3" w:semiHidden="1" w:unhideWhenUsed="1"/>
+    <w:lsdException w:name="List 4" w:semiHidden="1" w:unhideWhenUsed="1"/>
+    <w:lsdException w:name="List 5" w:semiHidden="1" w:unhideWhenUsed="1"/>
+    <w:lsdException w:name="List Bullet 2" w:semiHidden="1" w:unhideWhenUsed="1"/>
+    <w:lsdException w:name="List Bullet 3" w:semiHidden="1" w:unhideWhenUsed="1"/>
+    <w:lsdException w:name="List Bullet 4" w:semiHidden="1" w:unhideWhenUsed="1"/>
+    <w:lsdException w:name="List Bullet 5" w:semiHidden="1" w:unhideWhenUsed="1"/>
+    <w:lsdException w:name="List Number 2" w:semiHidden="1" w:unhideWhenUsed="1"/>
+    <w:lsdException w:name="List Number 3" w:semiHidden="1" w:unhideWhenUsed="1"/>
+    <w:lsdException w:name="List Number 4" w:semiHidden="1" w:unhideWhenUsed="1"/>
+    <w:lsdException w:name="List Number 5" w:semiHidden="1" w:unhideWhenUsed="1"/>
+    <w:lsdException w:name="Title" w:uiPriority="10" w:qFormat="1"/>
+    <w:lsdException w:name="Closing" w:semiHidden="1" w:unhideWhenUsed="1"/>
+    <w:lsdException w:name="Signature" w:semiHidden="1" w:unhideWhenUsed="1"/>
+    <w:lsdException w:name="Default Paragraph Font" w:semiHidden="1" w:uiPriority="1" w:unhideWhenUsed="1"/>
+    <w:lsdException w:name="Body Text" w:semiHidden="1" w:unhideWhenUsed="1"/>
+    <w:lsdException w:name="Body Text Indent" w:semiHidden="1" w:unhideWhenUsed="1"/>
+    <w:lsdException w:name="List Continue" w:semiHidden="1" w:unhideWhenUsed="1"/>
+    <w:lsdException w:name="List Continue 2" w:semiHidden="1" w:unhideWhenUsed="1"/>
+    <w:lsdException w:name="List Continue 3" w:semiHidden="1" w:unhideWhenUsed="1"/>
+    <w:lsdException w:name="List Continue 4" w:semiHidden="1" w:unhideWhenUsed="1"/>
+    <w:lsdException w:name="List Continue 5" w:semiHidden="1" w:unhideWhenUsed="1"/>
+    <w:lsdException w:name="Message Header" w:semiHidden="1" w:unhideWhenUsed="1"/>
+    <w:lsdException w:name="Subtitle" w:uiPriority="11" w:qFormat="1"/>
+    <w:lsdException w:name="Salutation" w:semiHidden="1" w:unhideWhenUsed="1"/>
+    <w:lsdException w:name="Date" w:semiHidden="1" w:unhideWhenUsed="1"/>
+    <w:lsdException w:name="Body Text First Indent" w:semiHidden="1" w:unhideWhenUsed="1"/>
+    <w:lsdException w:name="Body Text First Indent 2" w:semiHidden="1" w:unhideWhenUsed="1"/>
+    <w:lsdException w:name="Note Heading" w:semiHidden="1" w:unhideWhenUsed="1"/>
+    <w:lsdException w:name="Body Text 2" w:semiHidden="1" w:unhideWhenUsed="1"/>
+    <w:lsdException w:name="Body Text 3" w:semiHidden="1" w:unhideWhenUsed="1"/>
+    <w:lsdException w:name="Body Text Indent 2" w:semiHidden="1" w:unhideWhenUsed="1"/>
+    <w:lsdException w:name="Body Text Indent 3" w:semiHidden="1" w:unhideWhenUsed="1"/>
+    <w:lsdException w:name="Block Text" w:semiHidden="1" w:unhideWhenUsed="1"/>
+    <w:lsdException w:name="Hyperlink" w:semiHidden="1" w:unhideWhenUsed="1"/>
+    <w:lsdException w:name="FollowedHyperlink" w:semiHidden="1" w:unhideWhenUsed="1"/>
+    <w:lsdException w:name="Strong" w:uiPriority="22" w:qFormat="1"/>
+    <w:lsdException w:name="Emphasis" w:uiPriority="20" w:qFormat="1"/>
+    <w:lsdException w:name="Document Map" w:semiHidden="1" w:unhideWhenUsed="1"/>
+    <w:lsdException w:name="Plain Text" w:semiHidden="1" w:unhideWhenUsed="1"/>
+    <w:lsdException w:name="E-mail Signature" w:semiHidden="1" w:unhideWhenUsed="1"/>
+    <w:lsdException w:name="HTML Top of Form" w:semiHidden="1" w:unhideWhenUsed="1"/>
+    <w:lsdException w:name="HTML Bottom of Form" w:semiHidden="1" w:unhideWhenUsed="1"/>
+    <w:lsdException w:name="Normal (Web)" w:semiHidden="1" w:unhideWhenUsed="1"/>
+    <w:lsdException w:name="HTML Acronym" w:semiHidden="1" w:unhideWhenUsed="1"/>
+    <w:lsdException w:name="HTML Address" w:semiHidden="1" w:unhideWhenUsed="1"/>
+    <w:lsdException w:name="HTML Cite" w:semiHidden="1" w:unhideWhenUsed="1"/>
+    <w:lsdException w:name="HTML Code" w:semiHidden="1" w:unhideWhenUsed="1"/>
+    <w:lsdException w:name="HTML Definition" w:semiHidden="1" w:unhideWhenUsed="1"/>
+    <w:lsdException w:name="HTML Keyboard" w:semiHidden="1" w:unhideWhenUsed="1"/>
+    <w:lsdException w:name="HTML Preformatted" w:semiHidden="1" w:unhideWhenUsed="1"/>
+    <w:lsdException w:name="HTML Sample" w:semiHidden="1" w:unhideWhenUsed="1"/>
+    <w:lsdException w:name="HTML Typewriter" w:semiHidden="1" w:unhideWhenUsed="1"/>
+    <w:lsdException w:name="HTML Variable" w:semiHidden="1" w:unhideWhenUsed="1"/>
+    <w:lsdException w:name="Normal Table" w:semiHidden="1" w:unhideWhenUsed="1"/>
+    <w:lsdException w:name="annotation subject" w:semiHidden="1" w:unhideWhenUsed="1"/>
+    <w:lsdException w:name="No List" w:semiHidden="1" w:unhideWhenUsed="1"/>
+    <w:lsdException w:name="Outline List 1" w:semiHidden="1" w:unhideWhenUsed="1"/>
+    <w:lsdException w:name="Outline List 2" w:semiHidden="1" w:unhideWhenUsed="1"/>
+    <w:lsdException w:name="Outline List 3" w:semiHidden="1" w:unhideWhenUsed="1"/>
+    <w:lsdException w:name="Table Simple 1" w:semiHidden="1" w:unhideWhenUsed="1"/>
+    <w:lsdException w:name="Table Simple 2" w:semiHidden="1" w:unhideWhenUsed="1"/>
+    <w:lsdException w:name="Table Simple 3" w:semiHidden="1" w:unhideWhenUsed="1"/>
+    <w:lsdException w:name="Table Classic 1" w:semiHidden="1" w:unhideWhenUsed="1"/>
+    <w:lsdException w:name="Table Classic 2" w:semiHidden="1" w:unhideWhenUsed="1"/>
+    <w:lsdException w:name="Table Classic 3" w:semiHidden="1" w:unhideWhenUsed="1"/>
+    <w:lsdException w:name="Table Classic 4" w:semiHidden="1" w:unhideWhenUsed="1"/>
+    <w:lsdException w:name="Table Colorful 1" w:semiHidden="1" w:unhideWhenUsed="1"/>
+    <w:lsdException w:name="Table Colorful 2" w:semiHidden="1" w:unhideWhenUsed="1"/>
+    <w:lsdException w:name="Table Colorful 3" w:semiHidden="1" w:unhideWhenUsed="1"/>
+    <w:lsdException w:name="Table Columns 1" w:semiHidden="1" w:unhideWhenUsed="1"/>
+    <w:lsdException w:name="Table Columns 2" w:semiHidden="1" w:unhideWhenUsed="1"/>
+    <w:lsdException w:name="Table Columns 3" w:semiHidden="1" w:unhideWhenUsed="1"/>
+    <w:lsdException w:name="Table Columns 4" w:semiHidden="1" w:unhideWhenUsed="1"/>
+    <w:lsdException w:name="Table Columns 5" w:semiHidden="1" w:unhideWhenUsed="1"/>
+    <w:lsdException w:name="Table Grid 1" w:semiHidden="1" w:unhideWhenUsed="1"/>
+    <w:lsdException w:name="Table Grid 2" w:semiHidden="1" w:unhideWhenUsed="1"/>
+    <w:lsdException w:name="Table Grid 3" w:semiHidden="1" w:unhideWhenUsed="1"/>
+    <w:lsdException w:name="Table Grid 4" w:semiHidden="1" w:unhideWhenUsed="1"/>
+    <w:lsdException w:name="Table Grid 5" w:semiHidden="1" w:unhideWhenUsed="1"/>
+    <w:lsdException w:name="Table Grid 6" w:semiHidden="1" w:unhideWhenUsed="1"/>
+    <w:lsdException w:name="Table Grid 7" w:semiHidden="1" w:unhideWhenUsed="1"/>
+    <w:lsdException w:name="Table Grid 8" w:semiHidden="1" w:unhideWhenUsed="1"/>
+    <w:lsdException w:name="Table List 1" w:semiHidden="1" w:unhideWhenUsed="1"/>
+    <w:lsdException w:name="Table List 2" w:semiHidden="1" w:unhideWhenUsed="1"/>
+    <w:lsdException w:name="Table List 3" w:semiHidden="1" w:unhideWhenUsed="1"/>
+    <w:lsdException w:name="Table List 4" w:semiHidden="1" w:unhideWhenUsed="1"/>
+    <w:lsdException w:name="Table List 5" w:semiHidden="1" w:unhideWhenUsed="1"/>
+    <w:lsdException w:name="Table List 6" w:semiHidden="1" w:unhideWhenUsed="1"/>
+    <w:lsdException w:name="Table List 7" w:semiHidden="1" w:unhideWhenUsed="1"/>
+    <w:lsdException w:name="Table List 8" w:semiHidden="1" w:unhideWhenUsed="1"/>
+    <w:lsdException w:name="Table 3D effects 1" w:semiHidden="1" w:unhideWhenUsed="1"/>
+    <w:lsdException w:name="Table 3D effects 2" w:semiHidden="1" w:unhideWhenUsed="1"/>
+    <w:lsdException w:name="Table 3D effects 3" w:semiHidden="1" w:unhideWhenUsed="1"/>
+    <w:lsdException w:name="Table Contemporary" w:semiHidden="1" w:unhideWhenUsed="1"/>
+    <w:lsdException w:name="Table Elegant" w:semiHidden="1" w:unhideWhenUsed="1"/>
+    <w:lsdException w:name="Table Professional" w:semiHidden="1" w:unhideWhenUsed="1"/>
+    <w:lsdException w:name="Table Subtle 1" w:semiHidden="1" w:unhideWhenUsed="1"/>
+    <w:lsdException w:name="Table Subtle 2" w:semiHidden="1" w:unhideWhenUsed="1"/>
+    <w:lsdException w:name="Table Web 1" w:semiHidden="1" w:unhideWhenUsed="1"/>
+    <w:lsdException w:name="Table Web 2" w:semiHidden="1" w:unhideWhenUsed="1"/>
+    <w:lsdException w:name="Table Web 3" w:semiHidden="1" w:unhideWhenUsed="1"/>
+    <w:lsdException w:name="Balloon Text" w:semiHidden="1" w:unhideWhenUsed="1"/>
+    <w:lsdException w:name="Table Grid" w:uiPriority="39"/>
+    <w:lsdException w:name="Table Theme" w:semiHidden="1" w:unhideWhenUsed="1"/>
+    <w:lsdException w:name="Placeholder Text" w:semiHidden="1"/>
+    <w:lsdException w:name="No Spacing" w:uiPriority="1" w:qFormat="1"/>
+    <w:lsdException w:name="Light Shading" w:uiPriority="60"/>
+    <w:lsdException w:name="Light List" w:uiPriority="61"/>
+    <w:lsdException w:name="Light Grid" w:uiPriority="62"/>
+    <w:lsdException w:name="Medium Shading 1" w:uiPriority="63"/>
+    <w:lsdException w:name="Medium Shading 2" w:uiPriority="64"/>
+    <w:lsdException w:name="Medium List 1" w:uiPriority="65"/>
+    <w:lsdException w:name="Medium List 2" w:uiPriority="66"/>
+    <w:lsdException w:name="Medium Grid 1" w:uiPriority="67"/>
+    <w:lsdException w:name="Medium Grid 2" w:uiPriority="68"/>
+    <w:lsdException w:name="Medium Grid 3" w:uiPriority="69"/>
+    <w:lsdException w:name="Dark List" w:uiPriority="70"/>
+    <w:lsdException w:name="Colorful Shading" w:uiPriority="71"/>
+    <w:lsdException w:name="Colorful List" w:uiPriority="72"/>
+    <w:lsdException w:name="Colorful Grid" w:uiPriority="73"/>
+    <w:lsdException w:name="Light Shading Accent 1" w:uiPriority="60"/>
+    <w:lsdException w:name="Light List Accent 1" w:uiPriority="61"/>
+    <w:lsdException w:name="Light Grid Accent 1" w:uiPriority="62"/>
+    <w:lsdException w:name="Medium Shading 1 Accent 1" w:uiPriority="63"/>
+    <w:lsdException w:name="Medium Shading 2 Accent 1" w:uiPriority="64"/>
+    <w:lsdException w:name="Medium List 1 Accent 1" w:uiPriority="65"/>
+    <w:lsdException w:name="Revision" w:semiHidden="1"/>
+    <w:lsdException w:name="List Paragraph" w:uiPriority="34" w:qFormat="1"/>
+    <w:lsdException w:name="Quote" w:uiPriority="29" w:qFormat="1"/>
+    <w:lsdException w:name="Intense Quote" w:uiPriority="30" w:qFormat="1"/>
+    <w:lsdException w:name="Medium List 2 Accent 1" w:uiPriority="66"/>
+    <w:lsdException w:name="Medium Grid 1 Accent 1" w:uiPriority="67"/>
+    <w:lsdException w:name="Medium Grid 2 Accent 1" w:uiPriority="68"/>
+    <w:lsdException w:name="Medium Grid 3 Accent 1" w:uiPriority="69"/>
+    <w:lsdException w:name="Dark List Accent 1" w:uiPriority="70"/>
+    <w:lsdException w:name="Colorful Shading Accent 1" w:uiPriority="71"/>
+    <w:lsdException w:name="Colorful List Accent 1" w:uiPriority="72"/>
+    <w:lsdException w:name="Colorful Grid Accent 1" w:uiPriority="73"/>
+    <w:lsdException w:name="Light Shading Accent 2" w:uiPriority="60"/>
+    <w:lsdException w:name="Light List Accent 2" w:uiPriority="61"/>
+    <w:lsdException w:name="Light Grid Accent 2" w:uiPriority="62"/>
+    <w:lsdException w:name="Medium Shading 1 Accent 2" w:uiPriority="63"/>
+    <w:lsdException w:name="Medium Shading 2 Accent 2" w:uiPriority="64"/>
+    <w:lsdException w:name="Medium List 1 Accent 2" w:uiPriority="65"/>
+    <w:lsdException w:name="Medium List 2 Accent 2" w:uiPriority="66"/>
+    <w:lsdException w:name="Medium Grid 1 Accent 2" w:uiPriority="67"/>
+    <w:lsdException w:name="Medium Grid 2 Accent 2" w:uiPriority="68"/>
+    <w:lsdException w:name="Medium Grid 3 Accent 2" w:uiPriority="69"/>
+    <w:lsdException w:name="Dark List Accent 2" w:uiPriority="70"/>
+    <w:lsdException w:name="Colorful Shading Accent 2" w:uiPriority="71"/>
+    <w:lsdException w:name="Colorful List Accent 2" w:uiPriority="72"/>
+    <w:lsdException w:name="Colorful Grid Accent 2" w:uiPriority="73"/>
+    <w:lsdException w:name="Light Shading Accent 3" w:uiPriority="60"/>
+    <w:lsdException w:name="Light List Accent 3" w:uiPriority="61"/>
+    <w:lsdException w:name="Light Grid Accent 3" w:uiPriority="62"/>
+    <w:lsdException w:name="Medium Shading 1 Accent 3" w:uiPriority="63"/>
+    <w:lsdException w:name="Medium Shading 2 Accent 3" w:uiPriority="64"/>
+    <w:lsdException w:name="Medium List 1 Accent 3" w:uiPriority="65"/>
+    <w:lsdException w:name="Medium List 2 Accent 3" w:uiPriority="66"/>
+    <w:lsdException w:name="Medium Grid 1 Accent 3" w:uiPriority="67"/>
+    <w:lsdException w:name="Medium Grid 2 Accent 3" w:uiPriority="68"/>
+    <w:lsdException w:name="Medium Grid 3 Accent 3" w:uiPriority="69"/>
+    <w:lsdException w:name="Dark List Accent 3" w:uiPriority="70"/>
+    <w:lsdException w:name="Colorful Shading Accent 3" w:uiPriority="71"/>
+    <w:lsdException w:name="Colorful List Accent 3" w:uiPriority="72"/>
+    <w:lsdException w:name="Colorful Grid Accent 3" w:uiPriority="73"/>
+    <w:lsdException w:name="Light Shading Accent 4" w:uiPriority="60"/>
+    <w:lsdException w:name="Light List Accent 4" w:uiPriority="61"/>
+    <w:lsdException w:name="Light Grid Accent 4" w:uiPriority="62"/>
+    <w:lsdException w:name="Medium Shading 1 Accent 4" w:uiPriority="63"/>
+    <w:lsdException w:name="Medium Shading 2 Accent 4" w:uiPriority="64"/>
+    <w:lsdException w:name="Medium List 1 Accent 4" w:uiPriority="65"/>
+    <w:lsdException w:name="Medium List 2 Accent 4" w:uiPriority="66"/>
+    <w:lsdException w:name="Medium Grid 1 Accent 4" w:uiPriority="67"/>
+    <w:lsdException w:name="Medium Grid 2 Accent 4" w:uiPriority="68"/>
+    <w:lsdException w:name="Medium Grid 3 Accent 4" w:uiPriority="69"/>
+    <w:lsdException w:name="Dark List Accent 4" w:uiPriority="70"/>
+    <w:lsdException w:name="Colorful Shading Accent 4" w:uiPriority="71"/>
+    <w:lsdException w:name="Colorful List Accent 4" w:uiPriority="72"/>
+    <w:lsdException w:name="Colorful Grid Accent 4" w:uiPriority="73"/>
+    <w:lsdException w:name="Light Shading Accent 5" w:uiPriority="60"/>
+    <w:lsdException w:name="Light List Accent 5" w:uiPriority="61"/>
+    <w:lsdException w:name="Light Grid Accent 5" w:uiPriority="62"/>
+    <w:lsdException w:name="Medium Shading 1 Accent 5" w:uiPriority="63"/>
+    <w:lsdException w:name="Medium Shading 2 Accent 5" w:uiPriority="64"/>
+    <w:lsdException w:name="Medium List 1 Accent 5" w:uiPriority="65"/>
+    <w:lsdException w:name="Medium List 2 Accent 5" w:uiPriority="66"/>
+    <w:lsdException w:name="Medium Grid 1 Accent 5" w:uiPriority="67"/>
+    <w:lsdException w:name="Medium Grid 2 Accent 5" w:uiPriority="68"/>
+    <w:lsdException w:name="Medium Grid 3 Accent 5" w:uiPriority="69"/>
+    <w:lsdException w:name="Dark List Accent 5" w:uiPriority="70"/>
+    <w:lsdException w:name="Colorful Shading Accent 5" w:uiPriority="71"/>
+    <w:lsdException w:name="Colorful List Accent 5" w:uiPriority="72"/>
+    <w:lsdException w:name="Colorful Grid Accent 5" w:uiPriority="73"/>
+    <w:lsdException w:name="Light Shading Accent 6" w:uiPriority="60"/>
+    <w:lsdException w:name="Light List Accent 6" w:uiPriority="61"/>
+    <w:lsdException w:name="Light Grid Accent 6" w:uiPriority="62"/>
+    <w:lsdException w:name="Medium Shading 1 Accent 6" w:uiPriority="63"/>
+    <w:lsdException w:name="Medium Shading 2 Accent 6" w:uiPriority="64"/>
+    <w:lsdException w:name="Medium List 1 Accent 6" w:uiPriority="65"/>
+    <w:lsdException w:name="Medium List 2 Accent 6" w:uiPriority="66"/>
+    <w:lsdException w:name="Medium Grid 1 Accent 6" w:uiPriority="67"/>
+    <w:lsdException w:name="Medium Grid 2 Accent 6" w:uiPriority="68"/>
+    <w:lsdException w:name="Medium Grid 3 Accent 6" w:uiPriority="69"/>
+    <w:lsdException w:name="Dark List Accent 6" w:uiPriority="70"/>
+    <w:lsdException w:name="Colorful Shading Accent 6" w:uiPriority="71"/>
+    <w:lsdException w:name="Colorful List Accent 6" w:uiPriority="72"/>
+    <w:lsdException w:name="Colorful Grid Accent 6" w:uiPriority="73"/>
+    <w:lsdException w:name="Subtle Emphasis" w:uiPriority="19" w:qFormat="1"/>
+    <w:lsdException w:name="Intense Emphasis" w:uiPriority="21" w:qFormat="1"/>
+    <w:lsdException w:name="Subtle Reference" w:uiPriority="31" w:qFormat="1"/>
+    <w:lsdException w:name="Intense Reference" w:uiPriority="32" w:qFormat="1"/>
+    <w:lsdException w:name="Book Title" w:uiPriority="33" w:qFormat="1"/>
+    <w:lsdException w:name="Bibliography" w:semiHidden="1" w:uiPriority="37" w:unhideWhenUsed="1"/>
+    <w:lsdException w:name="TOC Heading" w:semiHidden="1" w:uiPriority="39" w:unhideWhenUsed="1" w:qFormat="1"/>
+    <w:lsdException w:name="Plain Table 1" w:uiPriority="41"/>
+    <w:lsdException w:name="Plain Table 2" w:uiPriority="42"/>
+    <w:lsdException w:name="Plain Table 3" w:uiPriority="43"/>
+    <w:lsdException w:name="Plain Table 4" w:uiPriority="44"/>
+    <w:lsdException w:name="Plain Table 5" w:uiPriority="45"/>
+    <w:lsdException w:name="Grid Table Light" w:uiPriority="40"/>
+    <w:lsdException w:name="Grid Table 1 Light" w:uiPriority="46"/>
+    <w:lsdException w:name="Grid Table 2" w:uiPriority="47"/>
+    <w:lsdException w:name="Grid Table 3" w:uiPriority="48"/>
+    <w:lsdException w:name="Grid Table 4" w:uiPriority="49"/>
+    <w:lsdException w:name="Grid Table 5 Dark" w:uiPriority="50"/>
+    <w:lsdException w:name="Grid Table 6 Colorful" w:uiPriority="51"/>
+    <w:lsdException w:name="Grid Table 7 Colorful" w:uiPriority="52"/>
+    <w:lsdException w:name="Grid Table 1 Light Accent 1" w:uiPriority="46"/>
+    <w:lsdException w:name="Grid Table 2 Accent 1" w:uiPriority="47"/>
+    <w:lsdException w:name="Grid Table 3 Accent 1" w:uiPriority="48"/>
+    <w:lsdException w:name="Grid Table 4 Accent 1" w:uiPriority="49"/>
+    <w:lsdException w:name="Grid Table 5 Dark Accent 1" w:uiPriority="50"/>
+    <w:lsdException w:name="Grid Table 6 Colorful Accent 1" w:uiPriority="51"/>
+    <w:lsdException w:name="Grid Table 7 Colorful Accent 1" w:uiPriority="52"/>
+    <w:lsdException w:name="Grid Table 1 Light Accent 2" w:uiPriority="46"/>
+    <w:lsdException w:name="Grid Table 2 Accent 2" w:uiPriority="47"/>
+    <w:lsdException w:name="Grid Table 3 Accent 2" w:uiPriority="48"/>
+    <w:lsdException w:name="Grid Table 4 Accent 2" w:uiPriority="49"/>
+    <w:lsdException w:name="Grid Table 5 Dark Accent 2" w:uiPriority="50"/>
+    <w:lsdException w:name="Grid Table 6 Colorful Accent 2" w:uiPriority="51"/>
+    <w:lsdException w:name="Grid Table 7 Colorful Accent 2" w:uiPriority="52"/>
+    <w:lsdException w:name="Grid Table 1 Light Accent 3" w:uiPriority="46"/>
+    <w:lsdException w:name="Grid Table 2 Accent 3" w:uiPriority="47"/>
+    <w:lsdException w:name="Grid Table 3 Accent 3" w:uiPriority="48"/>
+    <w:lsdException w:name="Grid Table 4 Accent 3" w:uiPriority="49"/>
+    <w:lsdException w:name="Grid Table 5 Dark Accent 3" w:uiPriority="50"/>
+    <w:lsdException w:name="Grid Table 6 Colorful Accent 3" w:uiPriority="51"/>
+    <w:lsdException w:name="Grid Table 7 Colorful Accent 3" w:uiPriority="52"/>
+    <w:lsdException w:name="Grid Table 1 Light Accent 4" w:uiPriority="46"/>
+    <w:lsdException w:name="Grid Table 2 Accent 4" w:uiPriority="47"/>
+    <w:lsdException w:name="Grid Table 3 Accent 4" w:uiPriority="48"/>
+    <w:lsdException w:name="Grid Table 4 Accent 4" w:uiPriority="49"/>
+    <w:lsdException w:name="Grid Table 5 Dark Accent 4" w:uiPriority="50"/>
+    <w:lsdException w:name="Grid Table 6 Colorful Accent 4" w:uiPriority="51"/>
+    <w:lsdException w:name="Grid Table 7 Colorful Accent 4" w:uiPriority="52"/>
+    <w:lsdException w:name="Grid Table 1 Light Accent 5" w:uiPriority="46"/>
+    <w:lsdException w:name="Grid Table 2 Accent 5" w:uiPriority="47"/>
+    <w:lsdException w:name="Grid Table 3 Accent 5" w:uiPriority="48"/>
+    <w:lsdException w:name="Grid Table 4 Accent 5" w:uiPriority="49"/>
+    <w:lsdException w:name="Grid Table 5 Dark Accent 5" w:uiPriority="50"/>
+    <w:lsdException w:name="Grid Table 6 Colorful Accent 5" w:uiPriority="51"/>
+    <w:lsdException w:name="Grid Table 7 Colorful Accent 5" w:uiPriority="52"/>
+    <w:lsdException w:name="Grid Table 1 Light Accent 6" w:uiPriority="46"/>
+    <w:lsdException w:name="Grid Table 2 Accent 6" w:uiPriority="47"/>
+    <w:lsdException w:name="Grid Table 3 Accent 6" w:uiPriority="48"/>
+    <w:lsdException w:name="Grid Table 4 Accent 6" w:uiPriority="49"/>
+    <w:lsdException w:name="Grid Table 5 Dark Accent 6" w:uiPriority="50"/>
+    <w:lsdException w:name="Grid Table 6 Colorful Accent 6" w:uiPriority="51"/>
+    <w:lsdException w:name="Grid Table 7 Colorful Accent 6" w:uiPriority="52"/>
+    <w:lsdException w:name="List Table 1 Light" w:uiPriority="46"/>
+    <w:lsdException w:name="List Table 2" w:uiPriority="47"/>
+    <w:lsdException w:name="List Table 3" w:uiPriority="48"/>
+    <w:lsdException w:name="List Table 4" w:uiPriority="49"/>
+    <w:lsdException w:name="List Table 5 Dark" w:uiPriority="50"/>
+    <w:lsdException w:name="List Table 6 Colorful" w:uiPriority="51"/>
+    <w:lsdException w:name="List Table 7 Colorful" w:uiPriority="52"/>
+    <w:lsdException w:name="List Table 1 Light Accent 1" w:uiPriority="46"/>
+    <w:lsdException w:name="List Table 2 Accent 1" w:uiPriority="47"/>
+    <w:lsdException w:name="List Table 3 Accent 1" w:uiPriority="48"/>
+    <w:lsdException w:name="List Table 4 Accent 1" w:uiPriority="49"/>
+    <w:lsdException w:name="List Table 5 Dark Accent 1" w:uiPriority="50"/>
+    <w:lsdException w:name="List Table 6 Colorful Accent 1" w:uiPriority="51"/>
+    <w:lsdException w:name="List Table 7 Colorful Accent 1" w:uiPriority="52"/>
+    <w:lsdException w:name="List Table 1 Light Accent 2" w:uiPriority="46"/>
+    <w:lsdException w:name="List Table 2 Accent 2" w:uiPriority="47"/>
+    <w:lsdException w:name="List Table 3 Accent 2" w:uiPriority="48"/>
+    <w:lsdException w:name="List Table 4 Accent 2" w:uiPriority="49"/>
+    <w:lsdException w:name="List Table 5 Dark Accent 2" w:uiPriority="50"/>
+    <w:lsdException w:name="List Table 6 Colorful Accent 2" w:uiPriority="51"/>
+    <w:lsdException w:name="List Table 7 Colorful Accent 2" w:uiPriority="52"/>
+    <w:lsdException w:name="List Table 1 Light Accent 3" w:uiPriority="46"/>
+    <w:lsdException w:name="List Table 2 Accent 3" w:uiPriority="47"/>
+    <w:lsdException w:name="List Table 3 Accent 3" w:uiPriority="48"/>
+    <w:lsdException w:name="List Table 4 Accent 3" w:uiPriority="49"/>
+    <w:lsdException w:name="List Table 5 Dark Accent 3" w:uiPriority="50"/>
+    <w:lsdException w:name="List Table 6 Colorful Accent 3" w:uiPriority="51"/>
+    <w:lsdException w:name="List Table 7 Colorful Accent 3" w:uiPriority="52"/>
+    <w:lsdException w:name="List Table 1 Light Accent 4" w:uiPriority="46"/>
+    <w:lsdException w:name="List Table 2 Accent 4" w:uiPriority="47"/>
+    <w:lsdException w:name="List Table 3 Accent 4" w:uiPriority="48"/>
+    <w:lsdException w:name="List Table 4 Accent 4" w:uiPriority="49"/>
+    <w:lsdException w:name="List Table 5 Dark Accent 4" w:uiPriority="50"/>
+    <w:lsdException w:name="List Table 6 Colorful Accent 4" w:uiPriority="51"/>
+    <w:lsdException w:name="List Table 7 Colorful Accent 4" w:uiPriority="52"/>
+    <w:lsdException w:name="List Table 1 Light Accent 5" w:uiPriority="46"/>
+    <w:lsdException w:name="List Table 2 Accent 5" w:uiPriority="47"/>
+    <w:lsdException w:name="List Table 3 Accent 5" w:uiPriority="48"/>
+    <w:lsdException w:name="List Table 4 Accent 5" w:uiPriority="49"/>
+    <w:lsdException w:name="List Table 5 Dark Accent 5" w:uiPriority="50"/>
+    <w:lsdException w:name="List Table 6 Colorful Accent 5" w:uiPriority="51"/>
+    <w:lsdException w:name="List Table 7 Colorful Accent 5" w:uiPriority="52"/>
+    <w:lsdException w:name="List Table 1 Light Accent 6" w:uiPriority="46"/>
+    <w:lsdException w:name="List Table 2 Accent 6" w:uiPriority="47"/>
+    <w:lsdException w:name="List Table 3 Accent 6" w:uiPriority="48"/>
+    <w:lsdException w:name="List Table 4 Accent 6" w:uiPriority="49"/>
+    <w:lsdException w:name="List Table 5 Dark Accent 6" w:uiPriority="50"/>
+    <w:lsdException w:name="List Table 6 Colorful Accent 6" w:uiPriority="51"/>
+    <w:lsdException w:name="List Table 7 Colorful Accent 6" w:uiPriority="52"/>
+  </w:latentStyles>
+  <w:style w:type="paragraph" w:default="1" w:styleId="a">
+    <w:name w:val="Normal"/>
+    <w:qFormat/>
+    <w:pPr>
+      <w:widowControl w:val="0"/>
+      <w:jc w:val="both"/>
+    </w:pPr>
+  </w:style>
+  <w:style w:type="paragraph" w:styleId="1">
+    <w:name w:val="heading 1"/>
+    <w:basedOn w:val="a"/>
+    <w:next w:val="a"/>
+    <w:link w:val="10"/>
+    <w:uiPriority w:val="9"/>
+    <w:qFormat/>
+    <w:rsid w:val="00450C99"/>
+    <w:pPr>
+      <w:keepNext/>
+      <w:keepLines/>
+      <w:spacing w:before="340" w:after="330" w:line="578" w:lineRule="auto"/>
+      <w:outlineLvl w:val="0"/>
+    </w:pPr>
+    <w:rPr>
+      <w:b/>
+      <w:bCs/>
+      <w:kern w:val="44"/>
+      <w:sz w:val="44"/>
+      <w:szCs w:val="44"/>
+    </w:rPr>
+  </w:style>
+  <w:style w:type="paragraph" w:styleId="2">
+    <w:name w:val="heading 2"/>
+    <w:basedOn w:val="a"/>
+    <w:next w:val="a"/>
+    <w:link w:val="20"/>
+    <w:uiPriority w:val="9"/>
+    <w:unhideWhenUsed/>
+    <w:qFormat/>
+    <w:rsid w:val="00450C99"/>
+    <w:pPr>
+      <w:keepNext/>
+      <w:keepLines/>
+      <w:spacing w:before="260" w:after="260" w:line="416" w:lineRule="auto"/>
+      <w:outlineLvl w:val="1"/>
+    </w:pPr>
+    <w:rPr>
+      <w:rFonts w:asciiTheme="majorHAnsi" w:eastAsiaTheme="majorEastAsia" w:hAnsiTheme="majorHAnsi" w:cstheme="majorBidi"/>
+      <w:b/>
+      <w:bCs/>
+      <w:sz w:val="32"/>
+      <w:szCs w:val="32"/>
+    </w:rPr>
+  </w:style>
+  <w:style w:type="paragraph" w:styleId="3">
+    <w:name w:val="heading 3"/>
+    <w:basedOn w:val="a"/>
+    <w:next w:val="a"/>
+    <w:link w:val="30"/>
+    <w:uiPriority w:val="9"/>
+    <w:unhideWhenUsed/>
+    <w:qFormat/>
+    <w:rsid w:val="006F3863"/>
+    <w:pPr>
+      <w:keepNext/>
+      <w:keepLines/>
+      <w:spacing w:before="260" w:after="260" w:line="416" w:lineRule="auto"/>
+      <w:outlineLvl w:val="2"/>
+    </w:pPr>
+    <w:rPr>
+      <w:b/>
+      <w:bCs/>
+      <w:sz w:val="32"/>
+      <w:szCs w:val="32"/>
+    </w:rPr>
+  </w:style>
+  <w:style w:type="paragraph" w:styleId="4">
+    <w:name w:val="heading 4"/>
+    <w:basedOn w:val="a"/>
+    <w:next w:val="a"/>
+    <w:link w:val="40"/>
+    <w:uiPriority w:val="9"/>
+    <w:unhideWhenUsed/>
+    <w:qFormat/>
+    <w:rsid w:val="006F3863"/>
+    <w:pPr>
+      <w:keepNext/>
+      <w:keepLines/>
+      <w:spacing w:before="280" w:after="290" w:line="376" w:lineRule="auto"/>
+      <w:outlineLvl w:val="3"/>
+    </w:pPr>
+    <w:rPr>
+      <w:rFonts w:asciiTheme="majorHAnsi" w:eastAsiaTheme="majorEastAsia" w:hAnsiTheme="majorHAnsi" w:cstheme="majorBidi"/>
+      <w:b/>
+      <w:bCs/>
+      <w:sz w:val="28"/>
+      <w:szCs w:val="28"/>
+    </w:rPr>
+  </w:style>
+  <w:style w:type="character" w:default="1" w:styleId="a0">
+    <w:name w:val="Default Paragraph Font"/>
+    <w:uiPriority w:val="1"/>
+    <w:semiHidden/>
+    <w:unhideWhenUsed/>
+  </w:style>
+  <w:style w:type="table" w:default="1" w:styleId="a1">
+    <w:name w:val="Normal Table"/>
+    <w:uiPriority w:val="99"/>
+    <w:semiHidden/>
+    <w:unhideWhenUsed/>
+    <w:tblPr>
+      <w:tblInd w:w="0" w:type="dxa"/>
+      <w:tblCellMar>
+        <w:top w:w="0" w:type="dxa"/>
+        <w:left w:w="108" w:type="dxa"/>
+        <w:bottom w:w="0" w:type="dxa"/>
+        <w:right w:w="108" w:type="dxa"/>
+      </w:tblCellMar>
+    </w:tblPr>
+  </w:style>
+  <w:style w:type="numbering" w:default="1" w:styleId="a2">
+    <w:name w:val="No List"/>
+    <w:uiPriority w:val="99"/>
+    <w:semiHidden/>
+    <w:unhideWhenUsed/>
+  </w:style>
+  <w:style w:type="paragraph" w:styleId="a3">
+    <w:name w:val="List Paragraph"/>
+    <w:basedOn w:val="a"/>
+    <w:uiPriority w:val="34"/>
+    <w:qFormat/>
+    <w:rsid w:val="00BE75BF"/>
+    <w:pPr>
+      <w:ind w:firstLineChars="200" w:firstLine="420"/>
+    </w:pPr>
+  </w:style>
+  <w:style w:type="paragraph" w:styleId="a4">
+    <w:name w:val="No Spacing"/>
+    <w:link w:val="a5"/>
+    <w:uiPriority w:val="1"/>
+    <w:qFormat/>
+    <w:rsid w:val="00450C99"/>
+    <w:rPr>
+      <w:kern w:val="0"/>
+      <w:sz w:val="22"/>
+    </w:rPr>
+  </w:style>
+  <w:style w:type="character" w:customStyle="1" w:styleId="a5">
+    <w:name w:val="无间隔 字符"/>
+    <w:basedOn w:val="a0"/>
+    <w:link w:val="a4"/>
+    <w:uiPriority w:val="1"/>
+    <w:rsid w:val="00450C99"/>
+    <w:rPr>
+      <w:kern w:val="0"/>
+      <w:sz w:val="22"/>
+    </w:rPr>
+  </w:style>
+  <w:style w:type="character" w:customStyle="1" w:styleId="10">
+    <w:name w:val="标题 1 字符"/>
+    <w:basedOn w:val="a0"/>
+    <w:link w:val="1"/>
+    <w:uiPriority w:val="9"/>
+    <w:rsid w:val="00450C99"/>
+    <w:rPr>
+      <w:b/>
+      <w:bCs/>
+      <w:kern w:val="44"/>
+      <w:sz w:val="44"/>
+      <w:szCs w:val="44"/>
+    </w:rPr>
+  </w:style>
+  <w:style w:type="table" w:styleId="a6">
+    <w:name w:val="Table Grid"/>
+    <w:basedOn w:val="a1"/>
+    <w:uiPriority w:val="39"/>
+    <w:rsid w:val="00450C99"/>
+    <w:tblPr>
+      <w:tblBorders>
+        <w:top w:val="single" w:sz="4" w:space="0" w:color="auto"/>
+        <w:left w:val="single" w:sz="4" w:space="0" w:color="auto"/>
+        <w:bottom w:val="single" w:sz="4" w:space="0" w:color="auto"/>
+        <w:right w:val="single" w:sz="4" w:space="0" w:color="auto"/>
+        <w:insideH w:val="single" w:sz="4" w:space="0" w:color="auto"/>
+        <w:insideV w:val="single" w:sz="4" w:space="0" w:color="auto"/>
+      </w:tblBorders>
+    </w:tblPr>
+  </w:style>
+  <w:style w:type="character" w:customStyle="1" w:styleId="20">
+    <w:name w:val="标题 2 字符"/>
+    <w:basedOn w:val="a0"/>
+    <w:link w:val="2"/>
+    <w:uiPriority w:val="9"/>
+    <w:rsid w:val="00450C99"/>
+    <w:rPr>
+      <w:rFonts w:asciiTheme="majorHAnsi" w:eastAsiaTheme="majorEastAsia" w:hAnsiTheme="majorHAnsi" w:cstheme="majorBidi"/>
+      <w:b/>
+      <w:bCs/>
+      <w:sz w:val="32"/>
+      <w:szCs w:val="32"/>
+    </w:rPr>
+  </w:style>
+  <w:style w:type="character" w:customStyle="1" w:styleId="30">
+    <w:name w:val="标题 3 字符"/>
+    <w:basedOn w:val="a0"/>
+    <w:link w:val="3"/>
+    <w:uiPriority w:val="9"/>
+    <w:rsid w:val="006F3863"/>
+    <w:rPr>
+      <w:b/>
+      <w:bCs/>
+      <w:sz w:val="32"/>
+      <w:szCs w:val="32"/>
+    </w:rPr>
+  </w:style>
+  <w:style w:type="character" w:customStyle="1" w:styleId="40">
+    <w:name w:val="标题 4 字符"/>
+    <w:basedOn w:val="a0"/>
+    <w:link w:val="4"/>
+    <w:uiPriority w:val="9"/>
+    <w:rsid w:val="006F3863"/>
+    <w:rPr>
+      <w:rFonts w:asciiTheme="majorHAnsi" w:eastAsiaTheme="majorEastAsia" w:hAnsiTheme="majorHAnsi" w:cstheme="majorBidi"/>
+      <w:b/>
+      <w:bCs/>
+      <w:sz w:val="28"/>
+      <w:szCs w:val="28"/>
+    </w:rPr>
+  </w:style>
+  <w:style w:type="paragraph" w:styleId="a7">
+    <w:name w:val="header"/>
+    <w:basedOn w:val="a"/>
+    <w:link w:val="a8"/>
+    <w:uiPriority w:val="99"/>
+    <w:unhideWhenUsed/>
+    <w:rsid w:val="00C573E0"/>
+    <w:pPr>
+      <w:pBdr>
+        <w:bottom w:val="single" w:sz="6" w:space="1" w:color="auto"/>
+      </w:pBdr>
+      <w:tabs>
+        <w:tab w:val="center" w:pos="4153"/>
+        <w:tab w:val="right" w:pos="8306"/>
+      </w:tabs>
+      <w:snapToGrid w:val="0"/>
+      <w:jc w:val="center"/>
+    </w:pPr>
+    <w:rPr>
+      <w:sz w:val="18"/>
+      <w:szCs w:val="18"/>
+    </w:rPr>
+  </w:style>
+  <w:style w:type="character" w:customStyle="1" w:styleId="a8">
+    <w:name w:val="页眉 字符"/>
+    <w:basedOn w:val="a0"/>
+    <w:link w:val="a7"/>
+    <w:uiPriority w:val="99"/>
+    <w:rsid w:val="00C573E0"/>
+    <w:rPr>
+      <w:sz w:val="18"/>
+      <w:szCs w:val="18"/>
+    </w:rPr>
+  </w:style>
+  <w:style w:type="paragraph" w:styleId="a9">
+    <w:name w:val="footer"/>
+    <w:basedOn w:val="a"/>
+    <w:link w:val="aa"/>
+    <w:uiPriority w:val="99"/>
+    <w:unhideWhenUsed/>
+    <w:rsid w:val="00C573E0"/>
+    <w:pPr>
+      <w:tabs>
+        <w:tab w:val="center" w:pos="4153"/>
+        <w:tab w:val="right" w:pos="8306"/>
+      </w:tabs>
+      <w:snapToGrid w:val="0"/>
+      <w:jc w:val="left"/>
+    </w:pPr>
+    <w:rPr>
+      <w:sz w:val="18"/>
+      <w:szCs w:val="18"/>
+    </w:rPr>
+  </w:style>
+  <w:style w:type="character" w:customStyle="1" w:styleId="aa">
+    <w:name w:val="页脚 字符"/>
+    <w:basedOn w:val="a0"/>
+    <w:link w:val="a9"/>
+    <w:uiPriority w:val="99"/>
+    <w:rsid w:val="00C573E0"/>
+    <w:rPr>
+      <w:sz w:val="18"/>
+      <w:szCs w:val="18"/>
+    </w:rPr>
+  </w:style>
+</w:styles>
+</file>
+
+<file path=word/glossary/document.xml><?xml version="1.0" encoding="utf-8"?>
+<w:glossaryDocument xmlns:wpc="http://schemas.microsoft.com/office/word/2010/wordprocessingCanvas" xmlns:cx="http://schemas.microsoft.com/office/drawing/2014/chartex" xmlns:mc="http://schemas.openxmlformats.org/markup-compatibility/2006" xmlns:o="urn:schemas-microsoft-com:office:office" xmlns:r="http://schemas.openxmlformats.org/officeDocument/2006/relationships" xmlns:m="http://schemas.openxmlformats.org/officeDocument/2006/math" xmlns:v="urn:schemas-microsoft-com:vml" xmlns:wp14="http://schemas.microsoft.com/office/word/2010/wordprocessingDrawing" xmlns:wp="http://schemas.openxmlformats.org/drawingml/2006/wordprocessingDrawing" xmlns:w10="urn:schemas-microsoft-com:office:word" xmlns:w="http://schemas.openxmlformats.org/wordprocessingml/2006/main" xmlns:w14="http://schemas.microsoft.com/office/word/2010/wordml" xmlns:w15="http://schemas.microsoft.com/office/word/2012/wordml" xmlns:w16se="http://schemas.microsoft.com/office/word/2015/wordml/symex" xmlns:wpg="http://schemas.microsoft.com/office/word/2010/wordprocessingGroup" xmlns:wpi="http://schemas.microsoft.com/office/word/2010/wordprocessingInk" xmlns:wne="http://schemas.microsoft.com/office/word/2006/wordml" xmlns:wps="http://schemas.microsoft.com/office/word/2010/wordprocessingShape" mc:Ignorable="w14 w15 w16se wp14">
+  <w:docParts>
+    <w:docPart>
+      <w:docPartPr>
+        <w:name w:val="6329E23C4205412CA428DB7E6380F47E"/>
+        <w:category>
+          <w:name w:val="常规"/>
+          <w:gallery w:val="placeholder"/>
+        </w:category>
+        <w:types>
+          <w:type w:val="bbPlcHdr"/>
+        </w:types>
+        <w:behaviors>
+          <w:behavior w:val="content"/>
+        </w:behaviors>
+        <w:guid w:val="{E9871288-1A3A-4458-B530-C51851A2C045}"/>
+      </w:docPartPr>
+      <w:docPartBody>
+        <w:p>
+          <w:pPr>
+            <w:pStyle w:val="6329E23C4205412CA428DB7E6380F47E"/>
+          </w:pPr>
+          <w:r>
+            <w:rPr>
+              <w:rFonts w:asciiTheme="majorHAnsi" w:eastAsiaTheme="majorEastAsia" w:hAnsiTheme="majorHAnsi" w:cstheme="majorBidi"/>
+              <w:caps/>
+              <w:color w:val="5B9BD5" w:themeColor="accent1"/>
+              <w:sz w:val="80"/>
+              <w:szCs w:val="80"/>
+              <w:lang w:val="zh-CN"/>
+            </w:rPr>
+            <w:t>[文档标题]</w:t>
+          </w:r>
+        </w:p>
+      </w:docPartBody>
+    </w:docPart>
+    <w:docPart>
+      <w:docPartPr>
+        <w:name w:val="0C4A147FB1734DE1AFF05F1052E5E91A"/>
+        <w:category>
+          <w:name w:val="常规"/>
+          <w:gallery w:val="placeholder"/>
+        </w:category>
+        <w:types>
+          <w:type w:val="bbPlcHdr"/>
+        </w:types>
+        <w:behaviors>
+          <w:behavior w:val="content"/>
+        </w:behaviors>
+        <w:guid w:val="{D39AE20B-9D62-49C1-AC9D-42A6D124210A}"/>
+      </w:docPartPr>
+      <w:docPartBody>
+        <w:p>
+          <w:pPr>
+            <w:pStyle w:val="0C4A147FB1734DE1AFF05F1052E5E91A"/>
+          </w:pPr>
+          <w:r>
+            <w:rPr>
+              <w:color w:val="5B9BD5" w:themeColor="accent1"/>
+              <w:sz w:val="28"/>
+              <w:szCs w:val="28"/>
+              <w:lang w:val="zh-CN"/>
+            </w:rPr>
+            <w:t>[文档副标题]</w:t>
+          </w:r>
+        </w:p>
+      </w:docPartBody>
+    </w:docPart>
+  </w:docParts>
+</w:glossaryDocument>
+</file>
+
+<file path=word/glossary/fontTable.xml><?xml version="1.0" encoding="utf-8"?>
+<w:fonts xmlns:mc="http://schemas.openxmlformats.org/markup-compatibility/2006" xmlns:r="http://schemas.openxmlformats.org/officeDocument/2006/relationships" xmlns:w="http://schemas.openxmlformats.org/wordprocessingml/2006/main" xmlns:w14="http://schemas.microsoft.com/office/word/2010/wordml" xmlns:w15="http://schemas.microsoft.com/office/word/2012/wordml" xmlns:w16se="http://schemas.microsoft.com/office/word/2015/wordml/symex" mc:Ignorable="w14 w15 w16se">
+  <w:font w:name="Times New Roman">
+    <w:panose1 w:val="02020603050405020304"/>
+    <w:charset w:val="00"/>
+    <w:family w:val="roman"/>
+    <w:pitch w:val="variable"/>
+    <w:sig w:usb0="E0002EFF" w:usb1="C0007843" w:usb2="00000009" w:usb3="00000000" w:csb0="000001FF" w:csb1="00000000"/>
+  </w:font>
+  <w:font w:name="Calibri">
+    <w:panose1 w:val="020F0502020204030204"/>
+    <w:charset w:val="00"/>
+    <w:family w:val="swiss"/>
+    <w:pitch w:val="variable"/>
+    <w:sig w:usb0="E00002FF" w:usb1="4000ACFF" w:usb2="00000001" w:usb3="00000000" w:csb0="0000019F" w:csb1="00000000"/>
+  </w:font>
+  <w:font w:name="宋体">
+    <w:altName w:val="SimSun"/>
+    <w:panose1 w:val="02010600030101010101"/>
+    <w:charset w:val="86"/>
+    <w:family w:val="auto"/>
+    <w:pitch w:val="variable"/>
+    <w:sig w:usb0="00000003" w:usb1="288F0000" w:usb2="00000016" w:usb3="00000000" w:csb0="00040001" w:csb1="00000000"/>
+  </w:font>
+  <w:font w:name="Calibri Light">
+    <w:panose1 w:val="020F0302020204030204"/>
+    <w:charset w:val="00"/>
+    <w:family w:val="swiss"/>
+    <w:pitch w:val="variable"/>
+    <w:sig w:usb0="A00002EF" w:usb1="4000207B" w:usb2="00000000" w:usb3="00000000" w:csb0="0000019F" w:csb1="00000000"/>
+  </w:font>
+  <w:font w:name="微软雅黑">
+    <w:panose1 w:val="020B0503020204020204"/>
+    <w:charset w:val="86"/>
+    <w:family w:val="swiss"/>
+    <w:pitch w:val="variable"/>
+    <w:sig w:usb0="80000287" w:usb1="28CF3C52" w:usb2="00000016" w:usb3="00000000" w:csb0="0004001F" w:csb1="00000000"/>
+  </w:font>
+  <w:font w:name="等线">
+    <w:altName w:val="DengXian"/>
+    <w:panose1 w:val="02010600030101010101"/>
+    <w:charset w:val="86"/>
+    <w:family w:val="auto"/>
+    <w:pitch w:val="variable"/>
+    <w:sig w:usb0="A00002BF" w:usb1="38CF7CFA" w:usb2="00000016" w:usb3="00000000" w:csb0="0004000F" w:csb1="00000000"/>
+  </w:font>
+  <w:font w:name="等线 Light">
+    <w:panose1 w:val="02010600030101010101"/>
+    <w:charset w:val="86"/>
+    <w:family w:val="auto"/>
+    <w:pitch w:val="variable"/>
+    <w:sig w:usb0="A00002BF" w:usb1="38CF7CFA" w:usb2="00000016" w:usb3="00000000" w:csb0="0004000F" w:csb1="00000000"/>
+  </w:font>
+</w:fonts>
+</file>
+
+<file path=word/glossary/settings.xml><?xml version="1.0" encoding="utf-8"?>
+<w:settings xmlns:mc="http://schemas.openxmlformats.org/markup-compatibility/2006" xmlns:o="urn:schemas-microsoft-com:office:office" xmlns:r="http://schemas.openxmlformats.org/officeDocument/2006/relationships" xmlns:m="http://schemas.openxmlformats.org/officeDocument/2006/math" xmlns:v="urn:schemas-microsoft-com:vml" xmlns:w10="urn:schemas-microsoft-com:office:word" xmlns:w="http://schemas.openxmlformats.org/wordprocessingml/2006/main" xmlns:w14="http://schemas.microsoft.com/office/word/2010/wordml" xmlns:w15="http://schemas.microsoft.com/office/word/2012/wordml" xmlns:w16se="http://schemas.microsoft.com/office/word/2015/wordml/symex" xmlns:sl="http://schemas.openxmlformats.org/schemaLibrary/2006/main" mc:Ignorable="w14 w15 w16se">
+  <w:view w:val="normal"/>
+  <w:bordersDoNotSurroundHeader/>
+  <w:bordersDoNotSurroundFooter/>
+  <w:defaultTabStop w:val="420"/>
+  <w:drawingGridVerticalSpacing w:val="156"/>
+  <w:displayHorizontalDrawingGridEvery w:val="0"/>
+  <w:displayVerticalDrawingGridEvery w:val="2"/>
+  <w:characterSpacingControl w:val="compressPunctuation"/>
+  <w:compat>
+    <w:spaceForUL/>
+    <w:balanceSingleByteDoubleByteWidth/>
+    <w:doNotLeaveBackslashAlone/>
+    <w:ulTrailSpace/>
+    <w:doNotExpandShiftReturn/>
+    <w:adjustLineHeightInTable/>
+    <w:useFELayout/>
+    <w:compatSetting w:name="compatibilityMode" w:uri="http://schemas.microsoft.com/office/word" w:val="15"/>
+    <w:compatSetting w:name="overrideTableStyleFontSizeAndJustification" w:uri="http://schemas.microsoft.com/office/word" w:val="1"/>
+    <w:compatSetting w:name="enableOpenTypeFeatures" w:uri="http://schemas.microsoft.com/office/word" w:val="1"/>
+    <w:compatSetting w:name="doNotFlipMirrorIndents" w:uri="http://schemas.microsoft.com/office/word" w:val="1"/>
+    <w:compatSetting w:name="differentiateMultirowTableHeaders" w:uri="http://schemas.microsoft.com/office/word" w:val="1"/>
+  </w:compat>
+  <w:rsids>
+    <w:rsidRoot w:val="00E62021"/>
+    <w:rsid w:val="001A0DFC"/>
+    <w:rsid w:val="00653F3A"/>
+    <w:rsid w:val="006C5E96"/>
+    <w:rsid w:val="00E62021"/>
+  </w:rsids>
+  <m:mathPr>
+    <m:mathFont m:val="Cambria Math"/>
+    <m:brkBin m:val="before"/>
+    <m:brkBinSub m:val="--"/>
+    <m:smallFrac m:val="0"/>
+    <m:dispDef/>
+    <m:lMargin m:val="0"/>
+    <m:rMargin m:val="0"/>
+    <m:defJc m:val="centerGroup"/>
+    <m:wrapIndent m:val="1440"/>
+    <m:intLim m:val="subSup"/>
+    <m:naryLim m:val="undOvr"/>
+  </m:mathPr>
+  <w:themeFontLang w:val="en-US" w:eastAsia="zh-CN"/>
+  <w:clrSchemeMapping w:bg1="light1" w:t1="dark1" w:bg2="light2" w:t2="dark2" w:accent1="accent1" w:accent2="accent2" w:accent3="accent3" w:accent4="accent4" w:accent5="accent5" w:accent6="accent6" w:hyperlink="hyperlink" w:followedHyperlink="followedHyperlink"/>
+  <w:decimalSymbol w:val="."/>
+  <w:listSeparator w:val=","/>
+  <w15:chartTrackingRefBased/>
+</w:settings>
+</file>
+
+<file path=word/glossary/styles.xml><?xml version="1.0" encoding="utf-8"?>
+<w:styles xmlns:mc="http://schemas.openxmlformats.org/markup-compatibility/2006" xmlns:r="http://schemas.openxmlformats.org/officeDocument/2006/relationships" xmlns:w="http://schemas.openxmlformats.org/wordprocessingml/2006/main" xmlns:w14="http://schemas.microsoft.com/office/word/2010/wordml" xmlns:w15="http://schemas.microsoft.com/office/word/2012/wordml" xmlns:w16se="http://schemas.microsoft.com/office/word/2015/wordml/symex" mc:Ignorable="w14 w15 w16se">
   <w:docDefaults>
     <w:rPrDefault>
       <w:rPr>
@@ -801,17 +3618,30 @@
     <w:semiHidden/>
     <w:unhideWhenUsed/>
   </w:style>
-  <w:style w:type="paragraph" w:styleId="a3">
-    <w:name w:val="List Paragraph"/>
-    <w:basedOn w:val="a"/>
-    <w:uiPriority w:val="34"/>
-    <w:qFormat/>
-    <w:rsid w:val="00BE75BF"/>
+  <w:style w:type="paragraph" w:customStyle="1" w:styleId="6329E23C4205412CA428DB7E6380F47E">
+    <w:name w:val="6329E23C4205412CA428DB7E6380F47E"/>
+    <w:rsid w:val="00E62021"/>
     <w:pPr>
-      <w:ind w:firstLineChars="200" w:firstLine="420"/>
+      <w:widowControl w:val="0"/>
+      <w:jc w:val="both"/>
+    </w:pPr>
+  </w:style>
+  <w:style w:type="paragraph" w:customStyle="1" w:styleId="0C4A147FB1734DE1AFF05F1052E5E91A">
+    <w:name w:val="0C4A147FB1734DE1AFF05F1052E5E91A"/>
+    <w:rsid w:val="00E62021"/>
+    <w:pPr>
+      <w:widowControl w:val="0"/>
+      <w:jc w:val="both"/>
     </w:pPr>
   </w:style>
 </w:styles>
+</file>
+
+<file path=word/glossary/webSettings.xml><?xml version="1.0" encoding="utf-8"?>
+<w:webSettings xmlns:mc="http://schemas.openxmlformats.org/markup-compatibility/2006" xmlns:r="http://schemas.openxmlformats.org/officeDocument/2006/relationships" xmlns:w="http://schemas.openxmlformats.org/wordprocessingml/2006/main" xmlns:w14="http://schemas.microsoft.com/office/word/2010/wordml" xmlns:w15="http://schemas.microsoft.com/office/word/2012/wordml" xmlns:w16se="http://schemas.microsoft.com/office/word/2015/wordml/symex" mc:Ignorable="w14 w15 w16se">
+  <w:optimizeForBrowser/>
+  <w:allowPNG/>
+</w:webSettings>
 </file>
 
 <file path=word/theme/theme1.xml><?xml version="1.0" encoding="utf-8"?>
@@ -1073,4 +3903,23 @@
     </a:ext>
   </a:extLst>
 </a:theme>
+</file>
+
+<file path=customXml/item1.xml><?xml version="1.0" encoding="utf-8"?>
+<CoverPageProperties xmlns="http://schemas.microsoft.com/office/2006/coverPageProps">
+  <PublishDate>2016-02-27T00:00:00</PublishDate>
+  <Abstract/>
+  <CompanyAddress>NANJING UNIVERSITY</CompanyAddress>
+  <CompanyPhone/>
+  <CompanyFax/>
+  <CompanyEmail/>
+</CoverPageProperties>
+</file>
+
+<file path=customXml/itemProps1.xml><?xml version="1.0" encoding="utf-8"?>
+<ds:datastoreItem xmlns:ds="http://schemas.openxmlformats.org/officeDocument/2006/customXml" ds:itemID="{55AF091B-3C7A-41E3-B477-F2FDAA23CFDA}">
+  <ds:schemaRefs>
+    <ds:schemaRef ds:uri="http://schemas.microsoft.com/office/2006/coverPageProps"/>
+  </ds:schemaRefs>
+</ds:datastoreItem>
 </file>
</xml_diff>

<commit_message>
Document： -update communication(2016-02-27) -add project management doc -add plan of iteration one -update risk analysis doc
</commit_message>
<xml_diff>
--- a/Doc/迭代一/风险分析和解决.docx
+++ b/Doc/迭代一/风险分析和解决.docx
@@ -142,28 +142,6 @@
                   <w:sz w:val="72"/>
                   <w:szCs w:val="72"/>
                 </w:rPr>
-                <w:t>迭代</w:t>
-              </w:r>
-              <w:proofErr w:type="gramStart"/>
-              <w:r>
-                <w:rPr>
-                  <w:rFonts w:asciiTheme="majorHAnsi" w:eastAsiaTheme="majorEastAsia" w:hAnsiTheme="majorHAnsi" w:cstheme="majorBidi" w:hint="eastAsia"/>
-                  <w:caps/>
-                  <w:color w:val="5B9BD5" w:themeColor="accent1"/>
-                  <w:sz w:val="72"/>
-                  <w:szCs w:val="72"/>
-                </w:rPr>
-                <w:t>一</w:t>
-              </w:r>
-              <w:proofErr w:type="gramEnd"/>
-              <w:r>
-                <w:rPr>
-                  <w:rFonts w:asciiTheme="majorHAnsi" w:eastAsiaTheme="majorEastAsia" w:hAnsiTheme="majorHAnsi" w:cstheme="majorBidi" w:hint="eastAsia"/>
-                  <w:caps/>
-                  <w:color w:val="5B9BD5" w:themeColor="accent1"/>
-                  <w:sz w:val="72"/>
-                  <w:szCs w:val="72"/>
-                </w:rPr>
                 <w:t>风险评估</w:t>
               </w:r>
             </w:p>
@@ -217,6 +195,15 @@
                   <w:szCs w:val="28"/>
                 </w:rPr>
                 <w:t xml:space="preserve"> Project</w:t>
+              </w:r>
+              <w:r>
+                <w:rPr>
+                  <w:rFonts w:hint="eastAsia"/>
+                  <w:color w:val="5B9BD5" w:themeColor="accent1"/>
+                  <w:sz w:val="28"/>
+                  <w:szCs w:val="28"/>
+                </w:rPr>
+                <w:t>-Iteration one</w:t>
               </w:r>
             </w:p>
           </w:sdtContent>
@@ -655,11 +642,6 @@
             <w:tcW w:w="2789" w:type="dxa"/>
           </w:tcPr>
           <w:p>
-            <w:pPr>
-              <w:rPr>
-                <w:rFonts w:hint="eastAsia"/>
-              </w:rPr>
-            </w:pPr>
             <w:r>
               <w:rPr>
                 <w:rFonts w:hint="eastAsia"/>
@@ -1001,7 +983,7 @@
         <w:pStyle w:val="a3"/>
         <w:ind w:left="360" w:firstLineChars="0" w:firstLine="0"/>
         <w:rPr>
-          <w:rFonts w:ascii="微软雅黑" w:eastAsia="微软雅黑" w:hAnsi="微软雅黑" w:hint="eastAsia"/>
+          <w:rFonts w:ascii="微软雅黑" w:eastAsia="微软雅黑" w:hAnsi="微软雅黑"/>
           <w:szCs w:val="21"/>
         </w:rPr>
       </w:pPr>
@@ -1058,7 +1040,7 @@
         <w:pStyle w:val="a3"/>
         <w:ind w:left="360" w:firstLineChars="0" w:firstLine="0"/>
         <w:rPr>
-          <w:rFonts w:ascii="微软雅黑" w:eastAsia="微软雅黑" w:hAnsi="微软雅黑" w:hint="eastAsia"/>
+          <w:rFonts w:ascii="微软雅黑" w:eastAsia="微软雅黑" w:hAnsi="微软雅黑"/>
         </w:rPr>
       </w:pPr>
       <w:r>
@@ -1151,7 +1133,7 @@
         <w:pStyle w:val="a3"/>
         <w:ind w:left="360" w:firstLineChars="0" w:firstLine="0"/>
         <w:rPr>
-          <w:rFonts w:ascii="微软雅黑" w:eastAsia="微软雅黑" w:hAnsi="微软雅黑" w:hint="eastAsia"/>
+          <w:rFonts w:ascii="微软雅黑" w:eastAsia="微软雅黑" w:hAnsi="微软雅黑"/>
         </w:rPr>
       </w:pPr>
       <w:r>
@@ -1203,7 +1185,7 @@
         <w:pStyle w:val="a3"/>
         <w:ind w:left="360" w:firstLineChars="0" w:firstLine="0"/>
         <w:rPr>
-          <w:rFonts w:ascii="微软雅黑" w:eastAsia="微软雅黑" w:hAnsi="微软雅黑" w:hint="eastAsia"/>
+          <w:rFonts w:ascii="微软雅黑" w:eastAsia="微软雅黑" w:hAnsi="微软雅黑"/>
           <w:szCs w:val="21"/>
         </w:rPr>
       </w:pPr>
@@ -1338,9 +1320,6 @@
     <w:p>
       <w:pPr>
         <w:pStyle w:val="2"/>
-        <w:rPr>
-          <w:rFonts w:hint="eastAsia"/>
-        </w:rPr>
       </w:pPr>
       <w:r>
         <w:rPr>
@@ -1358,7 +1337,7 @@
     <w:p>
       <w:pPr>
         <w:rPr>
-          <w:rFonts w:ascii="微软雅黑" w:eastAsia="微软雅黑" w:hAnsi="微软雅黑" w:hint="eastAsia"/>
+          <w:rFonts w:ascii="微软雅黑" w:eastAsia="微软雅黑" w:hAnsi="微软雅黑"/>
           <w:sz w:val="24"/>
           <w:szCs w:val="24"/>
         </w:rPr>
@@ -1576,19 +1555,17 @@
     <w:p>
       <w:pPr>
         <w:rPr>
+          <w:rFonts w:ascii="微软雅黑" w:eastAsia="微软雅黑" w:hAnsi="微软雅黑"/>
+          <w:szCs w:val="21"/>
+        </w:rPr>
+      </w:pPr>
+      <w:r>
+        <w:rPr>
           <w:rFonts w:ascii="微软雅黑" w:eastAsia="微软雅黑" w:hAnsi="微软雅黑" w:hint="eastAsia"/>
           <w:szCs w:val="21"/>
         </w:rPr>
-      </w:pPr>
-      <w:r>
-        <w:rPr>
-          <w:rFonts w:ascii="微软雅黑" w:eastAsia="微软雅黑" w:hAnsi="微软雅黑" w:hint="eastAsia"/>
-          <w:szCs w:val="21"/>
-        </w:rPr>
         <w:t>迭代一先简化需求，随着项目的进展团队成员对项目会有更明确的认识，在下次迭代中更加细化需求、</w:t>
       </w:r>
-      <w:bookmarkStart w:id="0" w:name="_GoBack"/>
-      <w:bookmarkEnd w:id="0"/>
     </w:p>
     <w:sectPr>
       <w:footerReference w:type="default" r:id="rId10"/>
@@ -1632,6 +1609,7 @@
         <w:docPartUnique/>
       </w:docPartObj>
     </w:sdtPr>
+    <w:sdtEndPr/>
     <w:sdtContent>
       <w:p>
         <w:pPr>
@@ -3172,6 +3150,7 @@
     <w:rsidRoot w:val="00E62021"/>
     <w:rsid w:val="001A0DFC"/>
     <w:rsid w:val="00653F3A"/>
+    <w:rsid w:val="00680956"/>
     <w:rsid w:val="006C5E96"/>
     <w:rsid w:val="00E62021"/>
   </w:rsids>

</xml_diff>